<commit_message>
added basic models in core app
</commit_message>
<xml_diff>
--- a/documents/نیازمندی ها/نیازمندی ها.docx
+++ b/documents/نیازمندی ها/نیازمندی ها.docx
@@ -806,27 +806,57 @@
           <w:rtl/>
           <w:lang w:bidi="fa-IR"/>
         </w:rPr>
-        <w:t xml:space="preserve"> که با توکن </w:t>
-      </w:r>
-      <w:r>
-        <w:rPr>
-          <w:rFonts w:cs="B Nazanin"/>
-          <w:sz w:val="28"/>
-          <w:szCs w:val="28"/>
-          <w:rtl/>
-          <w:lang w:bidi="fa-IR"/>
-        </w:rPr>
-        <w:t>تأ</w:t>
-      </w:r>
-      <w:r>
-        <w:rPr>
-          <w:rFonts w:cs="B Nazanin" w:hint="cs"/>
-          <w:sz w:val="28"/>
-          <w:szCs w:val="28"/>
-          <w:rtl/>
-          <w:lang w:bidi="fa-IR"/>
-        </w:rPr>
-        <w:t>یی</w:t>
+        <w:t xml:space="preserve"> که با </w:t>
+      </w:r>
+      <w:r>
+        <w:rPr>
+          <w:rFonts w:cs="B Nazanin" w:hint="cs"/>
+          <w:sz w:val="28"/>
+          <w:szCs w:val="28"/>
+          <w:rtl/>
+          <w:lang w:bidi="fa-IR"/>
+        </w:rPr>
+        <w:t>کد دعوت</w:t>
+      </w:r>
+      <w:r>
+        <w:rPr>
+          <w:rFonts w:cs="B Nazanin" w:hint="cs"/>
+          <w:sz w:val="28"/>
+          <w:szCs w:val="28"/>
+          <w:rtl/>
+          <w:lang w:bidi="fa-IR"/>
+        </w:rPr>
+        <w:t xml:space="preserve"> وارد شده است،</w:t>
+      </w:r>
+      <w:r>
+        <w:rPr>
+          <w:rFonts w:cs="B Nazanin" w:hint="cs"/>
+          <w:sz w:val="28"/>
+          <w:szCs w:val="28"/>
+          <w:rtl/>
+          <w:lang w:bidi="fa-IR"/>
+        </w:rPr>
+        <w:t xml:space="preserve"> </w:t>
+      </w:r>
+      <w:r>
+        <w:rPr>
+          <w:rFonts w:cs="B Nazanin"/>
+          <w:sz w:val="28"/>
+          <w:szCs w:val="28"/>
+          <w:rtl/>
+          <w:lang w:bidi="fa-IR"/>
+        </w:rPr>
+        <w:t>م</w:t>
+      </w:r>
+      <w:r>
+        <w:rPr>
+          <w:rFonts w:cs="B Nazanin" w:hint="cs"/>
+          <w:sz w:val="28"/>
+          <w:szCs w:val="28"/>
+          <w:rtl/>
+          <w:lang w:bidi="fa-IR"/>
+        </w:rPr>
+        <w:t>ی‌</w:t>
       </w:r>
       <w:r>
         <w:rPr>
@@ -836,17 +866,77 @@
           <w:rtl/>
           <w:lang w:bidi="fa-IR"/>
         </w:rPr>
-        <w:t>د</w:t>
-      </w:r>
-      <w:r>
-        <w:rPr>
-          <w:rFonts w:cs="B Nazanin" w:hint="cs"/>
-          <w:sz w:val="28"/>
-          <w:szCs w:val="28"/>
-          <w:rtl/>
-          <w:lang w:bidi="fa-IR"/>
-        </w:rPr>
-        <w:t>ی</w:t>
+        <w:t>تواند</w:t>
+      </w:r>
+      <w:r>
+        <w:rPr>
+          <w:rFonts w:cs="B Nazanin" w:hint="cs"/>
+          <w:sz w:val="28"/>
+          <w:szCs w:val="28"/>
+          <w:rtl/>
+          <w:lang w:bidi="fa-IR"/>
+        </w:rPr>
+        <w:t xml:space="preserve"> نمایشگاه و مزایده ایجاد کند و دیگر هنرمندان را با استفاده از تعداد محدودی </w:t>
+      </w:r>
+      <w:r>
+        <w:rPr>
+          <w:rFonts w:cs="B Nazanin" w:hint="cs"/>
+          <w:sz w:val="28"/>
+          <w:szCs w:val="28"/>
+          <w:rtl/>
+          <w:lang w:bidi="fa-IR"/>
+        </w:rPr>
+        <w:t>کد</w:t>
+      </w:r>
+      <w:r>
+        <w:rPr>
+          <w:rFonts w:cs="B Nazanin" w:hint="cs"/>
+          <w:sz w:val="28"/>
+          <w:szCs w:val="28"/>
+          <w:rtl/>
+          <w:lang w:bidi="fa-IR"/>
+        </w:rPr>
+        <w:t xml:space="preserve"> که در اختیار دارد </w:t>
+      </w:r>
+      <w:r>
+        <w:rPr>
+          <w:rFonts w:cs="B Nazanin"/>
+          <w:sz w:val="28"/>
+          <w:szCs w:val="28"/>
+          <w:rtl/>
+          <w:lang w:bidi="fa-IR"/>
+        </w:rPr>
+        <w:t>تا</w:t>
+      </w:r>
+      <w:r>
+        <w:rPr>
+          <w:rFonts w:cs="B Nazanin" w:hint="cs"/>
+          <w:sz w:val="28"/>
+          <w:szCs w:val="28"/>
+          <w:rtl/>
+          <w:lang w:bidi="fa-IR"/>
+        </w:rPr>
+        <w:t xml:space="preserve"> </w:t>
+      </w:r>
+      <w:r>
+        <w:rPr>
+          <w:rFonts w:cs="B Nazanin"/>
+          <w:sz w:val="28"/>
+          <w:szCs w:val="28"/>
+          <w:rtl/>
+          <w:lang w:bidi="fa-IR"/>
+        </w:rPr>
+        <w:t>م</w:t>
+      </w:r>
+      <w:r>
+        <w:rPr>
+          <w:rFonts w:cs="B Nazanin" w:hint="cs"/>
+          <w:sz w:val="28"/>
+          <w:szCs w:val="28"/>
+          <w:rtl/>
+          <w:lang w:bidi="fa-IR"/>
+        </w:rPr>
+        <w:t>ی‌</w:t>
       </w:r>
       <w:r>
         <w:rPr>
@@ -856,116 +946,6 @@
           <w:rtl/>
           <w:lang w:bidi="fa-IR"/>
         </w:rPr>
-        <w:t>ه</w:t>
-      </w:r>
-      <w:r>
-        <w:rPr>
-          <w:rFonts w:cs="B Nazanin" w:hint="cs"/>
-          <w:sz w:val="28"/>
-          <w:szCs w:val="28"/>
-          <w:rtl/>
-          <w:lang w:bidi="fa-IR"/>
-        </w:rPr>
-        <w:t xml:space="preserve"> وارد شده است،</w:t>
-      </w:r>
-      <w:r>
-        <w:rPr>
-          <w:rFonts w:cs="B Nazanin" w:hint="cs"/>
-          <w:sz w:val="28"/>
-          <w:szCs w:val="28"/>
-          <w:rtl/>
-          <w:lang w:bidi="fa-IR"/>
-        </w:rPr>
-        <w:t xml:space="preserve"> </w:t>
-      </w:r>
-      <w:r>
-        <w:rPr>
-          <w:rFonts w:cs="B Nazanin"/>
-          <w:sz w:val="28"/>
-          <w:szCs w:val="28"/>
-          <w:rtl/>
-          <w:lang w:bidi="fa-IR"/>
-        </w:rPr>
-        <w:t>م</w:t>
-      </w:r>
-      <w:r>
-        <w:rPr>
-          <w:rFonts w:cs="B Nazanin" w:hint="cs"/>
-          <w:sz w:val="28"/>
-          <w:szCs w:val="28"/>
-          <w:rtl/>
-          <w:lang w:bidi="fa-IR"/>
-        </w:rPr>
-        <w:t>ی‌</w:t>
-      </w:r>
-      <w:r>
-        <w:rPr>
-          <w:rFonts w:cs="B Nazanin" w:hint="eastAsia"/>
-          <w:sz w:val="28"/>
-          <w:szCs w:val="28"/>
-          <w:rtl/>
-          <w:lang w:bidi="fa-IR"/>
-        </w:rPr>
-        <w:t>تواند</w:t>
-      </w:r>
-      <w:r>
-        <w:rPr>
-          <w:rFonts w:cs="B Nazanin" w:hint="cs"/>
-          <w:sz w:val="28"/>
-          <w:szCs w:val="28"/>
-          <w:rtl/>
-          <w:lang w:bidi="fa-IR"/>
-        </w:rPr>
-        <w:t xml:space="preserve"> نمایشگاه و مزایده ایجاد کند و دیگر هنرمندان را با استفاده از تعداد محدودی توکن که در اختیار دارد </w:t>
-      </w:r>
-      <w:r>
-        <w:rPr>
-          <w:rFonts w:cs="B Nazanin"/>
-          <w:sz w:val="28"/>
-          <w:szCs w:val="28"/>
-          <w:rtl/>
-          <w:lang w:bidi="fa-IR"/>
-        </w:rPr>
-        <w:t>تا</w:t>
-      </w:r>
-      <w:r>
-        <w:rPr>
-          <w:rFonts w:cs="B Nazanin" w:hint="cs"/>
-          <w:sz w:val="28"/>
-          <w:szCs w:val="28"/>
-          <w:rtl/>
-          <w:lang w:bidi="fa-IR"/>
-        </w:rPr>
-        <w:t xml:space="preserve"> </w:t>
-      </w:r>
-      <w:r>
-        <w:rPr>
-          <w:rFonts w:cs="B Nazanin"/>
-          <w:sz w:val="28"/>
-          <w:szCs w:val="28"/>
-          <w:rtl/>
-          <w:lang w:bidi="fa-IR"/>
-        </w:rPr>
-        <w:t>م</w:t>
-      </w:r>
-      <w:r>
-        <w:rPr>
-          <w:rFonts w:cs="B Nazanin" w:hint="cs"/>
-          <w:sz w:val="28"/>
-          <w:szCs w:val="28"/>
-          <w:rtl/>
-          <w:lang w:bidi="fa-IR"/>
-        </w:rPr>
-        <w:t>ی‌</w:t>
-      </w:r>
-      <w:r>
-        <w:rPr>
-          <w:rFonts w:cs="B Nazanin" w:hint="eastAsia"/>
-          <w:sz w:val="28"/>
-          <w:szCs w:val="28"/>
-          <w:rtl/>
-          <w:lang w:bidi="fa-IR"/>
-        </w:rPr>
         <w:t>کند</w:t>
       </w:r>
       <w:r>
@@ -988,8 +968,8 @@
         <w:ind w:left="540"/>
         <w:rPr>
           <w:rFonts w:cs="B Nazanin"/>
-          <w:sz w:val="36"/>
-          <w:szCs w:val="36"/>
+          <w:sz w:val="32"/>
+          <w:szCs w:val="32"/>
           <w:rtl/>
           <w:lang w:bidi="fa-IR"/>
         </w:rPr>
@@ -1090,6 +1070,74 @@
         </w:rPr>
         <w:t>.</w:t>
       </w:r>
+    </w:p>
+    <w:p>
+      <w:pPr>
+        <w:tabs>
+          <w:tab w:val="left" w:pos="3410"/>
+        </w:tabs>
+        <w:bidi/>
+        <w:ind w:left="540"/>
+        <w:rPr>
+          <w:rFonts w:cs="B Nazanin"/>
+          <w:sz w:val="36"/>
+          <w:szCs w:val="36"/>
+          <w:rtl/>
+          <w:lang w:bidi="fa-IR"/>
+        </w:rPr>
+      </w:pPr>
+    </w:p>
+    <w:p>
+      <w:pPr>
+        <w:tabs>
+          <w:tab w:val="left" w:pos="3410"/>
+        </w:tabs>
+        <w:bidi/>
+        <w:rPr>
+          <w:rFonts w:cs="B Nazanin"/>
+          <w:sz w:val="28"/>
+          <w:szCs w:val="28"/>
+          <w:rtl/>
+          <w:lang w:bidi="fa-IR"/>
+        </w:rPr>
+      </w:pPr>
+      <w:r>
+        <w:rPr>
+          <w:rFonts w:cs="B Nazanin" w:hint="cs"/>
+          <w:b/>
+          <w:bCs/>
+          <w:sz w:val="36"/>
+          <w:szCs w:val="36"/>
+          <w:rtl/>
+          <w:lang w:bidi="fa-IR"/>
+        </w:rPr>
+        <w:t xml:space="preserve">نکته : </w:t>
+      </w:r>
+      <w:r>
+        <w:rPr>
+          <w:rFonts w:cs="B Nazanin" w:hint="cs"/>
+          <w:sz w:val="28"/>
+          <w:szCs w:val="28"/>
+          <w:rtl/>
+          <w:lang w:bidi="fa-IR"/>
+        </w:rPr>
+        <w:t>اتصال به درگاه پرداخت اینترنتی وجود ندارد و تنها به صورت آزمایشی آنرا شبیه سازی میکنیم.</w:t>
+      </w:r>
+    </w:p>
+    <w:p>
+      <w:pPr>
+        <w:tabs>
+          <w:tab w:val="left" w:pos="3410"/>
+        </w:tabs>
+        <w:bidi/>
+        <w:rPr>
+          <w:rFonts w:cs="B Nazanin"/>
+          <w:sz w:val="28"/>
+          <w:szCs w:val="28"/>
+          <w:rtl/>
+          <w:lang w:bidi="fa-IR"/>
+        </w:rPr>
+      </w:pPr>
     </w:p>
     <w:p>
       <w:pPr>
@@ -1191,7 +1239,7 @@
           <w:tab w:val="left" w:pos="3410"/>
         </w:tabs>
         <w:bidi/>
-        <w:spacing w:line="480" w:lineRule="auto"/>
+        <w:spacing w:line="276" w:lineRule="auto"/>
         <w:rPr>
           <w:rFonts w:cs="B Nazanin"/>
           <w:sz w:val="28"/>
@@ -1277,47 +1325,47 @@
           <w:rtl/>
           <w:lang w:bidi="fa-IR"/>
         </w:rPr>
-        <w:t xml:space="preserve">کاربر عادی باید بتواند، با استفاده از ایمیل یا </w:t>
-      </w:r>
-      <w:r>
-        <w:rPr>
-          <w:rFonts w:cs="B Nazanin"/>
-          <w:sz w:val="28"/>
-          <w:szCs w:val="28"/>
-          <w:rtl/>
-          <w:lang w:bidi="fa-IR"/>
-        </w:rPr>
-        <w:t>شماره‌تلفن</w:t>
-      </w:r>
-      <w:r>
-        <w:rPr>
-          <w:rFonts w:cs="B Nazanin" w:hint="cs"/>
-          <w:sz w:val="28"/>
-          <w:szCs w:val="28"/>
-          <w:rtl/>
-          <w:lang w:bidi="fa-IR"/>
-        </w:rPr>
-        <w:t xml:space="preserve"> همرا</w:t>
-      </w:r>
-      <w:r>
-        <w:rPr>
-          <w:rFonts w:cs="B Nazanin" w:hint="cs"/>
-          <w:sz w:val="28"/>
-          <w:szCs w:val="28"/>
-          <w:rtl/>
-          <w:lang w:bidi="fa-IR"/>
-        </w:rPr>
-        <w:t>ه</w:t>
-      </w:r>
-      <w:r>
-        <w:rPr>
-          <w:rFonts w:cs="B Nazanin" w:hint="cs"/>
-          <w:sz w:val="28"/>
-          <w:szCs w:val="28"/>
-          <w:rtl/>
-          <w:lang w:bidi="fa-IR"/>
-        </w:rPr>
-        <w:t xml:space="preserve">، نام کاربری، رمز عبور </w:t>
+        <w:t>کاربر عادی باید بتواند، با استفاده از ایمیل</w:t>
+      </w:r>
+      <w:r>
+        <w:rPr>
+          <w:rFonts w:cs="B Nazanin" w:hint="cs"/>
+          <w:sz w:val="28"/>
+          <w:szCs w:val="28"/>
+          <w:rtl/>
+          <w:lang w:bidi="fa-IR"/>
+        </w:rPr>
+        <w:t xml:space="preserve">، </w:t>
+      </w:r>
+      <w:r>
+        <w:rPr>
+          <w:rFonts w:cs="B Nazanin" w:hint="cs"/>
+          <w:sz w:val="28"/>
+          <w:szCs w:val="28"/>
+          <w:rtl/>
+          <w:lang w:bidi="fa-IR"/>
+        </w:rPr>
+        <w:t>نام کاربری، رمز عبور</w:t>
+      </w:r>
+      <w:r>
+        <w:rPr>
+          <w:rFonts w:cs="B Nazanin" w:hint="cs"/>
+          <w:sz w:val="28"/>
+          <w:szCs w:val="28"/>
+          <w:rtl/>
+          <w:lang w:bidi="fa-IR"/>
+        </w:rPr>
+        <w:t xml:space="preserve"> و اطلاعات لازم دیگر</w:t>
+      </w:r>
+      <w:r>
+        <w:rPr>
+          <w:rFonts w:cs="B Nazanin" w:hint="cs"/>
+          <w:sz w:val="28"/>
+          <w:szCs w:val="28"/>
+          <w:rtl/>
+          <w:lang w:bidi="fa-IR"/>
+        </w:rPr>
+        <w:t xml:space="preserve"> </w:t>
       </w:r>
       <w:r>
         <w:rPr>
@@ -1377,57 +1425,17 @@
           <w:rtl/>
           <w:lang w:bidi="fa-IR"/>
         </w:rPr>
-        <w:t xml:space="preserve"> هنرمند باید علاوه بر مشخصات کاربر عادی، توکن </w:t>
-      </w:r>
-      <w:r>
-        <w:rPr>
-          <w:rFonts w:cs="B Nazanin"/>
-          <w:sz w:val="28"/>
-          <w:szCs w:val="28"/>
-          <w:rtl/>
-          <w:lang w:bidi="fa-IR"/>
-        </w:rPr>
-        <w:t>تأ</w:t>
-      </w:r>
-      <w:r>
-        <w:rPr>
-          <w:rFonts w:cs="B Nazanin" w:hint="cs"/>
-          <w:sz w:val="28"/>
-          <w:szCs w:val="28"/>
-          <w:rtl/>
-          <w:lang w:bidi="fa-IR"/>
-        </w:rPr>
-        <w:t>یی</w:t>
-      </w:r>
-      <w:r>
-        <w:rPr>
-          <w:rFonts w:cs="B Nazanin" w:hint="eastAsia"/>
-          <w:sz w:val="28"/>
-          <w:szCs w:val="28"/>
-          <w:rtl/>
-          <w:lang w:bidi="fa-IR"/>
-        </w:rPr>
-        <w:t>د</w:t>
-      </w:r>
-      <w:r>
-        <w:rPr>
-          <w:rFonts w:cs="B Nazanin" w:hint="cs"/>
-          <w:sz w:val="28"/>
-          <w:szCs w:val="28"/>
-          <w:rtl/>
-          <w:lang w:bidi="fa-IR"/>
-        </w:rPr>
-        <w:t>ی</w:t>
-      </w:r>
-      <w:r>
-        <w:rPr>
-          <w:rFonts w:cs="B Nazanin" w:hint="eastAsia"/>
-          <w:sz w:val="28"/>
-          <w:szCs w:val="28"/>
-          <w:rtl/>
-          <w:lang w:bidi="fa-IR"/>
-        </w:rPr>
-        <w:t>ه</w:t>
+        <w:t xml:space="preserve"> هنرمند باید علاوه بر مشخصات کاربر عادی، </w:t>
+      </w:r>
+      <w:r>
+        <w:rPr>
+          <w:rFonts w:cs="B Nazanin" w:hint="cs"/>
+          <w:sz w:val="28"/>
+          <w:szCs w:val="28"/>
+          <w:rtl/>
+          <w:lang w:bidi="fa-IR"/>
+        </w:rPr>
+        <w:t>کد دعوت</w:t>
       </w:r>
       <w:r>
         <w:rPr>
@@ -1531,14 +1539,16 @@
         <w:bidi/>
         <w:rPr>
           <w:rFonts w:cs="B Nazanin"/>
-          <w:sz w:val="28"/>
-          <w:szCs w:val="28"/>
-          <w:lang w:bidi="fa-IR"/>
-        </w:rPr>
-      </w:pPr>
-      <w:r>
-        <w:rPr>
-          <w:rFonts w:cs="B Nazanin" w:hint="cs"/>
+          <w:color w:val="FF0000"/>
+          <w:sz w:val="28"/>
+          <w:szCs w:val="28"/>
+          <w:lang w:bidi="fa-IR"/>
+        </w:rPr>
+      </w:pPr>
+      <w:r>
+        <w:rPr>
+          <w:rFonts w:cs="B Nazanin" w:hint="cs"/>
+          <w:color w:val="FF0000"/>
           <w:sz w:val="28"/>
           <w:szCs w:val="28"/>
           <w:rtl/>
@@ -1560,20 +1570,22 @@
         <w:bidi/>
         <w:rPr>
           <w:rFonts w:cs="B Nazanin"/>
-          <w:sz w:val="28"/>
-          <w:szCs w:val="28"/>
-          <w:lang w:bidi="fa-IR"/>
-        </w:rPr>
-      </w:pPr>
-      <w:r>
-        <w:rPr>
-          <w:rFonts w:cs="B Nazanin" w:hint="cs"/>
-          <w:sz w:val="28"/>
-          <w:szCs w:val="28"/>
-          <w:rtl/>
-          <w:lang w:bidi="fa-IR"/>
-        </w:rPr>
-        <w:t>کاربر باید بتواند به آثار هنری و هنرمندان امتیاز دهد.</w:t>
+          <w:color w:val="FF0000"/>
+          <w:sz w:val="28"/>
+          <w:szCs w:val="28"/>
+          <w:lang w:bidi="fa-IR"/>
+        </w:rPr>
+      </w:pPr>
+      <w:r>
+        <w:rPr>
+          <w:rFonts w:cs="B Nazanin" w:hint="cs"/>
+          <w:color w:val="FF0000"/>
+          <w:sz w:val="28"/>
+          <w:szCs w:val="28"/>
+          <w:rtl/>
+          <w:lang w:bidi="fa-IR"/>
+        </w:rPr>
+        <w:t>کاربر باید بتواند تعداد افراد دنبال کننده هنرمندان را ببیند.</w:t>
       </w:r>
     </w:p>
     <w:p>
@@ -1589,50 +1601,22 @@
         <w:bidi/>
         <w:rPr>
           <w:rFonts w:cs="B Nazanin"/>
-          <w:sz w:val="28"/>
-          <w:szCs w:val="28"/>
-          <w:lang w:bidi="fa-IR"/>
-        </w:rPr>
-      </w:pPr>
-      <w:r>
-        <w:rPr>
-          <w:rFonts w:cs="B Nazanin" w:hint="cs"/>
-          <w:sz w:val="28"/>
-          <w:szCs w:val="28"/>
-          <w:rtl/>
-          <w:lang w:bidi="fa-IR"/>
-        </w:rPr>
-        <w:t xml:space="preserve">کاربر باید بتواند آثار </w:t>
-      </w:r>
-      <w:r>
-        <w:rPr>
-          <w:rFonts w:cs="B Nazanin"/>
-          <w:sz w:val="28"/>
-          <w:szCs w:val="28"/>
-          <w:rtl/>
-          <w:lang w:bidi="fa-IR"/>
-        </w:rPr>
-        <w:t>موردعلاقه</w:t>
-      </w:r>
-      <w:r>
-        <w:rPr>
-          <w:rFonts w:cs="B Nazanin" w:hint="cs"/>
-          <w:sz w:val="28"/>
-          <w:szCs w:val="28"/>
-          <w:rtl/>
-          <w:lang w:bidi="fa-IR"/>
-        </w:rPr>
-        <w:t xml:space="preserve"> خود را </w:t>
-      </w:r>
-      <w:r>
-        <w:rPr>
-          <w:rFonts w:cs="B Nazanin" w:hint="cs"/>
-          <w:sz w:val="28"/>
-          <w:szCs w:val="28"/>
-          <w:rtl/>
-          <w:lang w:bidi="fa-IR"/>
-        </w:rPr>
-        <w:t>مشخص کند.</w:t>
+          <w:color w:val="FF0000"/>
+          <w:sz w:val="28"/>
+          <w:szCs w:val="28"/>
+          <w:lang w:bidi="fa-IR"/>
+        </w:rPr>
+      </w:pPr>
+      <w:r>
+        <w:rPr>
+          <w:rFonts w:cs="B Nazanin" w:hint="cs"/>
+          <w:color w:val="FF0000"/>
+          <w:sz w:val="28"/>
+          <w:szCs w:val="28"/>
+          <w:rtl/>
+          <w:lang w:bidi="fa-IR"/>
+        </w:rPr>
+        <w:t>کاربر باید بتواند هنرمندان را آنفالو کند.</w:t>
       </w:r>
     </w:p>
     <w:p>
@@ -1661,7 +1645,7 @@
           <w:rtl/>
           <w:lang w:bidi="fa-IR"/>
         </w:rPr>
-        <w:t>کاربر باید بتواند درباره آثار هنری نظر خود را ثبت کند.</w:t>
+        <w:t>کاربر باید بتواند به هنرمندان امتیاز دهد.</w:t>
       </w:r>
     </w:p>
     <w:p>
@@ -1690,7 +1674,17 @@
           <w:rtl/>
           <w:lang w:bidi="fa-IR"/>
         </w:rPr>
-        <w:t>کاربر باید بتواند وارد مزایده و نمایشگاه شود.</w:t>
+        <w:t>کاربر باید بتواند توسط فرم ارتباط با ما، سوالات و انتقادات خود را ارسال کند.</w:t>
+      </w:r>
+      <w:r>
+        <w:rPr>
+          <w:rFonts w:cs="B Nazanin" w:hint="cs"/>
+          <w:sz w:val="28"/>
+          <w:szCs w:val="28"/>
+          <w:rtl/>
+          <w:lang w:bidi="fa-IR"/>
+        </w:rPr>
+        <w:t xml:space="preserve"> </w:t>
       </w:r>
     </w:p>
     <w:p>
@@ -1719,17 +1713,57 @@
           <w:rtl/>
           <w:lang w:bidi="fa-IR"/>
         </w:rPr>
-        <w:t>کاربر باید بتواند</w:t>
-      </w:r>
-      <w:r>
-        <w:rPr>
-          <w:rFonts w:cs="B Nazanin" w:hint="cs"/>
-          <w:sz w:val="28"/>
-          <w:szCs w:val="28"/>
-          <w:rtl/>
-          <w:lang w:bidi="fa-IR"/>
-        </w:rPr>
-        <w:t xml:space="preserve"> آثار نمایشگاه را به سبد خرید خود اضافه کند.</w:t>
+        <w:t xml:space="preserve">کاربر باید بتواند آثار </w:t>
+      </w:r>
+      <w:r>
+        <w:rPr>
+          <w:rFonts w:cs="B Nazanin"/>
+          <w:sz w:val="28"/>
+          <w:szCs w:val="28"/>
+          <w:rtl/>
+          <w:lang w:bidi="fa-IR"/>
+        </w:rPr>
+        <w:t>موردعلاقه</w:t>
+      </w:r>
+      <w:r>
+        <w:rPr>
+          <w:rFonts w:cs="B Nazanin" w:hint="cs"/>
+          <w:sz w:val="28"/>
+          <w:szCs w:val="28"/>
+          <w:rtl/>
+          <w:lang w:bidi="fa-IR"/>
+        </w:rPr>
+        <w:t xml:space="preserve"> خود را </w:t>
+      </w:r>
+      <w:r>
+        <w:rPr>
+          <w:rFonts w:cs="B Nazanin" w:hint="cs"/>
+          <w:sz w:val="28"/>
+          <w:szCs w:val="28"/>
+          <w:rtl/>
+          <w:lang w:bidi="fa-IR"/>
+        </w:rPr>
+        <w:t>پسند</w:t>
+      </w:r>
+      <w:r>
+        <w:rPr>
+          <w:rFonts w:cs="B Nazanin" w:hint="cs"/>
+          <w:sz w:val="28"/>
+          <w:szCs w:val="28"/>
+          <w:rtl/>
+          <w:lang w:bidi="fa-IR"/>
+        </w:rPr>
+        <w:t xml:space="preserve"> کند</w:t>
+      </w:r>
+      <w:r>
+        <w:rPr>
+          <w:rFonts w:cs="B Nazanin" w:hint="cs"/>
+          <w:sz w:val="28"/>
+          <w:szCs w:val="28"/>
+          <w:rtl/>
+          <w:lang w:bidi="fa-IR"/>
+        </w:rPr>
+        <w:t>. (لایک کند)</w:t>
       </w:r>
     </w:p>
     <w:p>
@@ -1740,25 +1774,86 @@
           <w:numId w:val="2"/>
         </w:numPr>
         <w:tabs>
-          <w:tab w:val="right" w:pos="630"/>
-        </w:tabs>
-        <w:bidi/>
-        <w:rPr>
-          <w:rFonts w:cs="B Nazanin"/>
-          <w:sz w:val="28"/>
-          <w:szCs w:val="28"/>
-          <w:lang w:bidi="fa-IR"/>
-        </w:rPr>
-      </w:pPr>
-      <w:r>
-        <w:rPr>
-          <w:rFonts w:cs="B Nazanin" w:hint="cs"/>
-          <w:sz w:val="28"/>
-          <w:szCs w:val="28"/>
-          <w:rtl/>
-          <w:lang w:bidi="fa-IR"/>
-        </w:rPr>
-        <w:t>کاربر باید بتواند قیمت پیشنهادی خود را در مزایده اعلام کند.</w:t>
+          <w:tab w:val="right" w:pos="990"/>
+        </w:tabs>
+        <w:bidi/>
+        <w:rPr>
+          <w:rFonts w:cs="B Nazanin"/>
+          <w:color w:val="FF0000"/>
+          <w:sz w:val="28"/>
+          <w:szCs w:val="28"/>
+          <w:lang w:bidi="fa-IR"/>
+        </w:rPr>
+      </w:pPr>
+      <w:r>
+        <w:rPr>
+          <w:rFonts w:cs="B Nazanin" w:hint="cs"/>
+          <w:sz w:val="28"/>
+          <w:szCs w:val="28"/>
+          <w:rtl/>
+          <w:lang w:bidi="fa-IR"/>
+        </w:rPr>
+        <w:lastRenderedPageBreak/>
+        <w:t>کاربر باید بتواند کیف پول خود را شارژ کند.</w:t>
+      </w:r>
+    </w:p>
+    <w:p>
+      <w:pPr>
+        <w:pStyle w:val="ListParagraph"/>
+        <w:numPr>
+          <w:ilvl w:val="0"/>
+          <w:numId w:val="2"/>
+        </w:numPr>
+        <w:tabs>
+          <w:tab w:val="right" w:pos="990"/>
+        </w:tabs>
+        <w:bidi/>
+        <w:rPr>
+          <w:rFonts w:cs="B Nazanin"/>
+          <w:color w:val="FF0000"/>
+          <w:sz w:val="28"/>
+          <w:szCs w:val="28"/>
+          <w:lang w:bidi="fa-IR"/>
+        </w:rPr>
+      </w:pPr>
+      <w:r>
+        <w:rPr>
+          <w:rFonts w:cs="B Nazanin" w:hint="cs"/>
+          <w:sz w:val="28"/>
+          <w:szCs w:val="28"/>
+          <w:rtl/>
+          <w:lang w:bidi="fa-IR"/>
+        </w:rPr>
+        <w:t>کاربر باید بتواند مبلغ موجود در کیف پول را برداشت کند.</w:t>
+      </w:r>
+    </w:p>
+    <w:p>
+      <w:pPr>
+        <w:pStyle w:val="ListParagraph"/>
+        <w:numPr>
+          <w:ilvl w:val="0"/>
+          <w:numId w:val="2"/>
+        </w:numPr>
+        <w:tabs>
+          <w:tab w:val="right" w:pos="990"/>
+        </w:tabs>
+        <w:bidi/>
+        <w:rPr>
+          <w:rFonts w:cs="B Nazanin"/>
+          <w:sz w:val="28"/>
+          <w:szCs w:val="28"/>
+          <w:lang w:bidi="fa-IR"/>
+        </w:rPr>
+      </w:pPr>
+      <w:r>
+        <w:rPr>
+          <w:rFonts w:cs="B Nazanin" w:hint="cs"/>
+          <w:sz w:val="28"/>
+          <w:szCs w:val="28"/>
+          <w:rtl/>
+          <w:lang w:bidi="fa-IR"/>
+        </w:rPr>
+        <w:t>کاربر باید بتواند وارد مزایده و نمایشگاه شود.</w:t>
       </w:r>
     </w:p>
     <w:p>
@@ -1859,56 +1954,95 @@
           <w:numId w:val="2"/>
         </w:numPr>
         <w:tabs>
-          <w:tab w:val="right" w:pos="630"/>
-        </w:tabs>
-        <w:bidi/>
-        <w:rPr>
-          <w:rFonts w:cs="B Nazanin"/>
-          <w:sz w:val="28"/>
-          <w:szCs w:val="28"/>
-          <w:lang w:bidi="fa-IR"/>
-        </w:rPr>
-      </w:pPr>
-      <w:r>
-        <w:rPr>
-          <w:rFonts w:cs="B Nazanin" w:hint="cs"/>
-          <w:sz w:val="28"/>
-          <w:szCs w:val="28"/>
-          <w:rtl/>
-          <w:lang w:bidi="fa-IR"/>
-        </w:rPr>
-        <w:lastRenderedPageBreak/>
-        <w:t>کاربر باید پس از ثبت قیمت نهایی خود در مزایده، وارد درگاه پرداخت اینترنتی شود تا مهلت تعیین شده توسط سیستم</w:t>
-      </w:r>
-      <w:r>
-        <w:rPr>
-          <w:rFonts w:cs="B Nazanin"/>
-          <w:sz w:val="28"/>
-          <w:szCs w:val="28"/>
-          <w:rtl/>
-          <w:lang w:bidi="fa-IR"/>
-        </w:rPr>
-        <w:t>،</w:t>
-      </w:r>
-      <w:r>
-        <w:rPr>
-          <w:rFonts w:cs="B Nazanin" w:hint="cs"/>
-          <w:sz w:val="28"/>
-          <w:szCs w:val="28"/>
-          <w:rtl/>
-          <w:lang w:bidi="fa-IR"/>
-        </w:rPr>
-        <w:t xml:space="preserve"> مبلغ را </w:t>
-      </w:r>
-      <w:r>
-        <w:rPr>
-          <w:rFonts w:cs="B Nazanin" w:hint="cs"/>
-          <w:sz w:val="28"/>
-          <w:szCs w:val="28"/>
-          <w:rtl/>
-          <w:lang w:bidi="fa-IR"/>
-        </w:rPr>
-        <w:t>به کیف پول خود اضافه کند.</w:t>
+          <w:tab w:val="right" w:pos="990"/>
+        </w:tabs>
+        <w:bidi/>
+        <w:rPr>
+          <w:rFonts w:cs="B Nazanin"/>
+          <w:sz w:val="28"/>
+          <w:szCs w:val="28"/>
+          <w:lang w:bidi="fa-IR"/>
+        </w:rPr>
+      </w:pPr>
+      <w:r>
+        <w:rPr>
+          <w:rFonts w:cs="B Nazanin" w:hint="cs"/>
+          <w:sz w:val="28"/>
+          <w:szCs w:val="28"/>
+          <w:rtl/>
+          <w:lang w:bidi="fa-IR"/>
+        </w:rPr>
+        <w:t>کاربر باید بتواند</w:t>
+      </w:r>
+      <w:r>
+        <w:rPr>
+          <w:rFonts w:cs="B Nazanin" w:hint="cs"/>
+          <w:sz w:val="28"/>
+          <w:szCs w:val="28"/>
+          <w:rtl/>
+          <w:lang w:bidi="fa-IR"/>
+        </w:rPr>
+        <w:t xml:space="preserve"> </w:t>
+      </w:r>
+      <w:r>
+        <w:rPr>
+          <w:rFonts w:cs="B Nazanin" w:hint="cs"/>
+          <w:sz w:val="28"/>
+          <w:szCs w:val="28"/>
+          <w:rtl/>
+          <w:lang w:bidi="fa-IR"/>
+        </w:rPr>
+        <w:t>ا</w:t>
+      </w:r>
+      <w:r>
+        <w:rPr>
+          <w:rFonts w:cs="B Nazanin" w:hint="cs"/>
+          <w:sz w:val="28"/>
+          <w:szCs w:val="28"/>
+          <w:rtl/>
+          <w:lang w:bidi="fa-IR"/>
+        </w:rPr>
+        <w:t>ثر</w:t>
+      </w:r>
+      <w:r>
+        <w:rPr>
+          <w:rFonts w:cs="B Nazanin" w:hint="cs"/>
+          <w:sz w:val="28"/>
+          <w:szCs w:val="28"/>
+          <w:rtl/>
+          <w:lang w:bidi="fa-IR"/>
+        </w:rPr>
+        <w:t xml:space="preserve"> داخواه خود را از</w:t>
+      </w:r>
+      <w:r>
+        <w:rPr>
+          <w:rFonts w:cs="B Nazanin" w:hint="cs"/>
+          <w:sz w:val="28"/>
+          <w:szCs w:val="28"/>
+          <w:rtl/>
+          <w:lang w:bidi="fa-IR"/>
+        </w:rPr>
+        <w:t xml:space="preserve"> نمایشگاه </w:t>
+      </w:r>
+      <w:r>
+        <w:rPr>
+          <w:rFonts w:cs="B Nazanin" w:hint="cs"/>
+          <w:sz w:val="28"/>
+          <w:szCs w:val="28"/>
+          <w:rtl/>
+          <w:lang w:bidi="fa-IR"/>
+        </w:rPr>
+        <w:t>خریداری کند</w:t>
+      </w:r>
+      <w:r>
+        <w:rPr>
+          <w:rFonts w:cs="B Nazanin" w:hint="cs"/>
+          <w:sz w:val="28"/>
+          <w:szCs w:val="28"/>
+          <w:rtl/>
+          <w:lang w:bidi="fa-IR"/>
+        </w:rPr>
+        <w:t>.</w:t>
       </w:r>
     </w:p>
     <w:p>
@@ -1919,85 +2053,25 @@
           <w:numId w:val="2"/>
         </w:numPr>
         <w:tabs>
-          <w:tab w:val="right" w:pos="630"/>
-        </w:tabs>
-        <w:bidi/>
-        <w:rPr>
-          <w:rFonts w:cs="B Nazanin"/>
-          <w:sz w:val="28"/>
-          <w:szCs w:val="28"/>
-          <w:lang w:bidi="fa-IR"/>
-        </w:rPr>
-      </w:pPr>
-      <w:r>
-        <w:rPr>
-          <w:rFonts w:cs="B Nazanin" w:hint="cs"/>
-          <w:sz w:val="28"/>
-          <w:szCs w:val="28"/>
-          <w:rtl/>
-          <w:lang w:bidi="fa-IR"/>
-        </w:rPr>
-        <w:t xml:space="preserve">کاربر در صورت عدم پرداخت مبلغ مزایده، موظف به پرداخت جریمه در از کیف پول است که </w:t>
-      </w:r>
-      <w:r>
-        <w:rPr>
-          <w:rFonts w:cs="B Nazanin"/>
-          <w:sz w:val="28"/>
-          <w:szCs w:val="28"/>
-          <w:rtl/>
-          <w:lang w:bidi="fa-IR"/>
-        </w:rPr>
-        <w:t>به‌صورت</w:t>
-      </w:r>
-      <w:r>
-        <w:rPr>
-          <w:rFonts w:cs="B Nazanin" w:hint="cs"/>
-          <w:sz w:val="28"/>
-          <w:szCs w:val="28"/>
-          <w:rtl/>
-          <w:lang w:bidi="fa-IR"/>
-        </w:rPr>
-        <w:t xml:space="preserve"> اتوماتیک توسط سیستم انجام </w:t>
-      </w:r>
-      <w:r>
-        <w:rPr>
-          <w:rFonts w:cs="B Nazanin"/>
-          <w:sz w:val="28"/>
-          <w:szCs w:val="28"/>
-          <w:rtl/>
-          <w:lang w:bidi="fa-IR"/>
-        </w:rPr>
-        <w:t>م</w:t>
-      </w:r>
-      <w:r>
-        <w:rPr>
-          <w:rFonts w:cs="B Nazanin" w:hint="cs"/>
-          <w:sz w:val="28"/>
-          <w:szCs w:val="28"/>
-          <w:rtl/>
-          <w:lang w:bidi="fa-IR"/>
-        </w:rPr>
-        <w:t>ی‌</w:t>
-      </w:r>
-      <w:r>
-        <w:rPr>
-          <w:rFonts w:cs="B Nazanin" w:hint="eastAsia"/>
-          <w:sz w:val="28"/>
-          <w:szCs w:val="28"/>
-          <w:rtl/>
-          <w:lang w:bidi="fa-IR"/>
-        </w:rPr>
-        <w:t>شود</w:t>
-      </w:r>
-      <w:r>
-        <w:rPr>
-          <w:rFonts w:cs="B Nazanin" w:hint="cs"/>
-          <w:sz w:val="28"/>
-          <w:szCs w:val="28"/>
-          <w:rtl/>
-          <w:lang w:bidi="fa-IR"/>
-        </w:rPr>
-        <w:t>.</w:t>
+          <w:tab w:val="right" w:pos="990"/>
+        </w:tabs>
+        <w:bidi/>
+        <w:rPr>
+          <w:rFonts w:cs="B Nazanin"/>
+          <w:sz w:val="28"/>
+          <w:szCs w:val="28"/>
+          <w:lang w:bidi="fa-IR"/>
+        </w:rPr>
+      </w:pPr>
+      <w:r>
+        <w:rPr>
+          <w:rFonts w:cs="B Nazanin" w:hint="cs"/>
+          <w:sz w:val="28"/>
+          <w:szCs w:val="28"/>
+          <w:rtl/>
+          <w:lang w:bidi="fa-IR"/>
+        </w:rPr>
+        <w:t>کاربر باید بتواند برای خرید اثر مورد نظر، از بین کیف پول و درگاه پرداخت یک گزینه را انتخاب کند.</w:t>
       </w:r>
     </w:p>
     <w:p>
@@ -2026,7 +2100,67 @@
           <w:rtl/>
           <w:lang w:bidi="fa-IR"/>
         </w:rPr>
-        <w:t>سیستم باید در صورت عدم پرداخت موفق توسط کاربر، مزایده آن اثر را از مبلغ پیشنهادی قبلی، ادامه دهد.</w:t>
+        <w:t xml:space="preserve">کاربر باید بتواند قیمت </w:t>
+      </w:r>
+      <w:r>
+        <w:rPr>
+          <w:rFonts w:cs="B Nazanin" w:hint="cs"/>
+          <w:sz w:val="28"/>
+          <w:szCs w:val="28"/>
+          <w:rtl/>
+          <w:lang w:bidi="fa-IR"/>
+        </w:rPr>
+        <w:t>مورد نظر</w:t>
+      </w:r>
+      <w:r>
+        <w:rPr>
+          <w:rFonts w:cs="B Nazanin" w:hint="cs"/>
+          <w:sz w:val="28"/>
+          <w:szCs w:val="28"/>
+          <w:rtl/>
+          <w:lang w:bidi="fa-IR"/>
+        </w:rPr>
+        <w:t xml:space="preserve"> خود را </w:t>
+      </w:r>
+      <w:r>
+        <w:rPr>
+          <w:rFonts w:cs="B Nazanin" w:hint="cs"/>
+          <w:sz w:val="28"/>
+          <w:szCs w:val="28"/>
+          <w:rtl/>
+          <w:lang w:bidi="fa-IR"/>
+        </w:rPr>
+        <w:t>از میان گزینه های موجود در</w:t>
+      </w:r>
+      <w:r>
+        <w:rPr>
+          <w:rFonts w:cs="B Nazanin" w:hint="cs"/>
+          <w:sz w:val="28"/>
+          <w:szCs w:val="28"/>
+          <w:rtl/>
+          <w:lang w:bidi="fa-IR"/>
+        </w:rPr>
+        <w:t xml:space="preserve"> مزایده </w:t>
+      </w:r>
+      <w:r>
+        <w:rPr>
+          <w:rFonts w:cs="B Nazanin" w:hint="cs"/>
+          <w:sz w:val="28"/>
+          <w:szCs w:val="28"/>
+          <w:rtl/>
+          <w:lang w:bidi="fa-IR"/>
+        </w:rPr>
+        <w:t>انتخاب</w:t>
+      </w:r>
+      <w:r>
+        <w:rPr>
+          <w:rFonts w:cs="B Nazanin" w:hint="cs"/>
+          <w:sz w:val="28"/>
+          <w:szCs w:val="28"/>
+          <w:rtl/>
+          <w:lang w:bidi="fa-IR"/>
+        </w:rPr>
+        <w:t xml:space="preserve"> کند.</w:t>
       </w:r>
     </w:p>
     <w:p>
@@ -2042,20 +2176,166 @@
         <w:bidi/>
         <w:rPr>
           <w:rFonts w:cs="B Nazanin"/>
-          <w:sz w:val="28"/>
-          <w:szCs w:val="28"/>
-          <w:lang w:bidi="fa-IR"/>
-        </w:rPr>
-      </w:pPr>
-      <w:r>
-        <w:rPr>
-          <w:rFonts w:cs="B Nazanin" w:hint="cs"/>
-          <w:sz w:val="28"/>
-          <w:szCs w:val="28"/>
-          <w:rtl/>
-          <w:lang w:bidi="fa-IR"/>
-        </w:rPr>
-        <w:t>سیستم باید مبلغ پرداخت شده توسط کاربر را به مدت 14 روز جهت اطمینان از تحویل اثر به خریدار، نگه دارد.</w:t>
+          <w:color w:val="FF0000"/>
+          <w:sz w:val="28"/>
+          <w:szCs w:val="28"/>
+          <w:lang w:bidi="fa-IR"/>
+        </w:rPr>
+      </w:pPr>
+      <w:r>
+        <w:rPr>
+          <w:rFonts w:cs="B Nazanin" w:hint="cs"/>
+          <w:color w:val="FF0000"/>
+          <w:sz w:val="28"/>
+          <w:szCs w:val="28"/>
+          <w:rtl/>
+          <w:lang w:bidi="fa-IR"/>
+        </w:rPr>
+        <w:t>کاربر باید پس از ثبت قیمت نهایی خود در مزایده، وارد</w:t>
+      </w:r>
+      <w:r>
+        <w:rPr>
+          <w:rFonts w:cs="B Nazanin" w:hint="cs"/>
+          <w:color w:val="FF0000"/>
+          <w:sz w:val="28"/>
+          <w:szCs w:val="28"/>
+          <w:rtl/>
+          <w:lang w:bidi="fa-IR"/>
+        </w:rPr>
+        <w:t xml:space="preserve"> شبیه ساز</w:t>
+      </w:r>
+      <w:r>
+        <w:rPr>
+          <w:rFonts w:cs="B Nazanin" w:hint="cs"/>
+          <w:color w:val="FF0000"/>
+          <w:sz w:val="28"/>
+          <w:szCs w:val="28"/>
+          <w:rtl/>
+          <w:lang w:bidi="fa-IR"/>
+        </w:rPr>
+        <w:t xml:space="preserve"> درگاه پرداخت اینترنتی شود تا مهلت تعیین شده توسط سیستم</w:t>
+      </w:r>
+      <w:r>
+        <w:rPr>
+          <w:rFonts w:cs="B Nazanin"/>
+          <w:color w:val="FF0000"/>
+          <w:sz w:val="28"/>
+          <w:szCs w:val="28"/>
+          <w:rtl/>
+          <w:lang w:bidi="fa-IR"/>
+        </w:rPr>
+        <w:t>،</w:t>
+      </w:r>
+      <w:r>
+        <w:rPr>
+          <w:rFonts w:cs="B Nazanin" w:hint="cs"/>
+          <w:color w:val="FF0000"/>
+          <w:sz w:val="28"/>
+          <w:szCs w:val="28"/>
+          <w:rtl/>
+          <w:lang w:bidi="fa-IR"/>
+        </w:rPr>
+        <w:t xml:space="preserve"> مبلغ را </w:t>
+      </w:r>
+      <w:r>
+        <w:rPr>
+          <w:rFonts w:cs="B Nazanin" w:hint="cs"/>
+          <w:color w:val="FF0000"/>
+          <w:sz w:val="28"/>
+          <w:szCs w:val="28"/>
+          <w:rtl/>
+          <w:lang w:bidi="fa-IR"/>
+        </w:rPr>
+        <w:t>به کیف پول خود اضافه کند.</w:t>
+      </w:r>
+    </w:p>
+    <w:p>
+      <w:pPr>
+        <w:pStyle w:val="ListParagraph"/>
+        <w:numPr>
+          <w:ilvl w:val="0"/>
+          <w:numId w:val="2"/>
+        </w:numPr>
+        <w:tabs>
+          <w:tab w:val="right" w:pos="630"/>
+        </w:tabs>
+        <w:bidi/>
+        <w:rPr>
+          <w:rFonts w:cs="B Nazanin"/>
+          <w:sz w:val="28"/>
+          <w:szCs w:val="28"/>
+          <w:lang w:bidi="fa-IR"/>
+        </w:rPr>
+      </w:pPr>
+      <w:r>
+        <w:rPr>
+          <w:rFonts w:cs="B Nazanin" w:hint="cs"/>
+          <w:sz w:val="28"/>
+          <w:szCs w:val="28"/>
+          <w:rtl/>
+          <w:lang w:bidi="fa-IR"/>
+        </w:rPr>
+        <w:t xml:space="preserve">کاربر در صورت عدم پرداخت مبلغ مزایده، موظف به پرداخت جریمه از کیف پول است که </w:t>
+      </w:r>
+      <w:r>
+        <w:rPr>
+          <w:rFonts w:cs="B Nazanin"/>
+          <w:sz w:val="28"/>
+          <w:szCs w:val="28"/>
+          <w:rtl/>
+          <w:lang w:bidi="fa-IR"/>
+        </w:rPr>
+        <w:t>به‌صورت</w:t>
+      </w:r>
+      <w:r>
+        <w:rPr>
+          <w:rFonts w:cs="B Nazanin" w:hint="cs"/>
+          <w:sz w:val="28"/>
+          <w:szCs w:val="28"/>
+          <w:rtl/>
+          <w:lang w:bidi="fa-IR"/>
+        </w:rPr>
+        <w:t xml:space="preserve"> اتوماتیک توسط سیستم انجام </w:t>
+      </w:r>
+      <w:r>
+        <w:rPr>
+          <w:rFonts w:cs="B Nazanin"/>
+          <w:sz w:val="28"/>
+          <w:szCs w:val="28"/>
+          <w:rtl/>
+          <w:lang w:bidi="fa-IR"/>
+        </w:rPr>
+        <w:t>م</w:t>
+      </w:r>
+      <w:r>
+        <w:rPr>
+          <w:rFonts w:cs="B Nazanin" w:hint="cs"/>
+          <w:sz w:val="28"/>
+          <w:szCs w:val="28"/>
+          <w:rtl/>
+          <w:lang w:bidi="fa-IR"/>
+        </w:rPr>
+        <w:t>ی‌</w:t>
+      </w:r>
+      <w:r>
+        <w:rPr>
+          <w:rFonts w:cs="B Nazanin" w:hint="eastAsia"/>
+          <w:sz w:val="28"/>
+          <w:szCs w:val="28"/>
+          <w:rtl/>
+          <w:lang w:bidi="fa-IR"/>
+        </w:rPr>
+        <w:t>شود</w:t>
+      </w:r>
+      <w:r>
+        <w:rPr>
+          <w:rFonts w:cs="B Nazanin" w:hint="cs"/>
+          <w:sz w:val="28"/>
+          <w:szCs w:val="28"/>
+          <w:rtl/>
+          <w:lang w:bidi="fa-IR"/>
+        </w:rPr>
+        <w:t>.</w:t>
       </w:r>
     </w:p>
     <w:p>
@@ -2084,67 +2364,17 @@
           <w:rtl/>
           <w:lang w:bidi="fa-IR"/>
         </w:rPr>
-        <w:t xml:space="preserve">سیستم باید در صورت عدم تحویل اثر یا بروز </w:t>
-      </w:r>
-      <w:r>
-        <w:rPr>
-          <w:rFonts w:cs="B Nazanin"/>
-          <w:sz w:val="28"/>
-          <w:szCs w:val="28"/>
-          <w:rtl/>
-          <w:lang w:bidi="fa-IR"/>
-        </w:rPr>
-        <w:t>هرگونه</w:t>
-      </w:r>
-      <w:r>
-        <w:rPr>
-          <w:rFonts w:cs="B Nazanin" w:hint="cs"/>
-          <w:sz w:val="28"/>
-          <w:szCs w:val="28"/>
-          <w:rtl/>
-          <w:lang w:bidi="fa-IR"/>
-        </w:rPr>
-        <w:t xml:space="preserve"> مشکل، مبلغ واریز شده توسط خریدار را </w:t>
-      </w:r>
-      <w:r>
-        <w:rPr>
-          <w:rFonts w:cs="B Nazanin"/>
-          <w:sz w:val="28"/>
-          <w:szCs w:val="28"/>
-          <w:rtl/>
-          <w:lang w:bidi="fa-IR"/>
-        </w:rPr>
-        <w:t>به‌حساب</w:t>
-      </w:r>
-      <w:r>
-        <w:rPr>
-          <w:rFonts w:cs="B Nazanin" w:hint="cs"/>
-          <w:sz w:val="28"/>
-          <w:szCs w:val="28"/>
-          <w:rtl/>
-          <w:lang w:bidi="fa-IR"/>
-        </w:rPr>
-        <w:t xml:space="preserve"> او </w:t>
-      </w:r>
-      <w:r>
-        <w:rPr>
-          <w:rFonts w:cs="B Nazanin"/>
-          <w:sz w:val="28"/>
-          <w:szCs w:val="28"/>
-          <w:rtl/>
-          <w:lang w:bidi="fa-IR"/>
-        </w:rPr>
-        <w:t>بازگرداند</w:t>
-      </w:r>
-      <w:r>
-        <w:rPr>
-          <w:rFonts w:cs="B Nazanin" w:hint="cs"/>
-          <w:sz w:val="28"/>
-          <w:szCs w:val="28"/>
-          <w:rtl/>
-          <w:lang w:bidi="fa-IR"/>
-        </w:rPr>
-        <w:t>.</w:t>
+        <w:t xml:space="preserve">سیستم باید </w:t>
+      </w:r>
+      <w:r>
+        <w:rPr>
+          <w:rFonts w:cs="B Nazanin" w:hint="cs"/>
+          <w:sz w:val="28"/>
+          <w:szCs w:val="28"/>
+          <w:rtl/>
+          <w:lang w:bidi="fa-IR"/>
+        </w:rPr>
+        <w:t>درصدی از جریمه اخذ شده را به کیف پول هنرمند بازگرداند.</w:t>
       </w:r>
     </w:p>
     <w:p>
@@ -2173,87 +2403,47 @@
           <w:rtl/>
           <w:lang w:bidi="fa-IR"/>
         </w:rPr>
-        <w:t xml:space="preserve">کاربر باید بتواند در صفحه اصلی، زمان </w:t>
-      </w:r>
-      <w:r>
-        <w:rPr>
-          <w:rFonts w:cs="B Nazanin"/>
-          <w:sz w:val="28"/>
-          <w:szCs w:val="28"/>
-          <w:rtl/>
-          <w:lang w:bidi="fa-IR"/>
-        </w:rPr>
-        <w:t>مزا</w:t>
-      </w:r>
-      <w:r>
-        <w:rPr>
-          <w:rFonts w:cs="B Nazanin" w:hint="cs"/>
-          <w:sz w:val="28"/>
-          <w:szCs w:val="28"/>
-          <w:rtl/>
-          <w:lang w:bidi="fa-IR"/>
-        </w:rPr>
-        <w:t>ی</w:t>
-      </w:r>
-      <w:r>
-        <w:rPr>
-          <w:rFonts w:cs="B Nazanin" w:hint="eastAsia"/>
-          <w:sz w:val="28"/>
-          <w:szCs w:val="28"/>
-          <w:rtl/>
-          <w:lang w:bidi="fa-IR"/>
-        </w:rPr>
-        <w:t>ده‌ها</w:t>
-      </w:r>
-      <w:r>
-        <w:rPr>
-          <w:rFonts w:cs="B Nazanin" w:hint="cs"/>
-          <w:sz w:val="28"/>
-          <w:szCs w:val="28"/>
-          <w:rtl/>
-          <w:lang w:bidi="fa-IR"/>
-        </w:rPr>
-        <w:t xml:space="preserve"> و </w:t>
-      </w:r>
-      <w:r>
-        <w:rPr>
-          <w:rFonts w:cs="B Nazanin"/>
-          <w:sz w:val="28"/>
-          <w:szCs w:val="28"/>
-          <w:rtl/>
-          <w:lang w:bidi="fa-IR"/>
-        </w:rPr>
-        <w:t>نما</w:t>
-      </w:r>
-      <w:r>
-        <w:rPr>
-          <w:rFonts w:cs="B Nazanin" w:hint="cs"/>
-          <w:sz w:val="28"/>
-          <w:szCs w:val="28"/>
-          <w:rtl/>
-          <w:lang w:bidi="fa-IR"/>
-        </w:rPr>
-        <w:t>ی</w:t>
-      </w:r>
-      <w:r>
-        <w:rPr>
-          <w:rFonts w:cs="B Nazanin" w:hint="eastAsia"/>
-          <w:sz w:val="28"/>
-          <w:szCs w:val="28"/>
-          <w:rtl/>
-          <w:lang w:bidi="fa-IR"/>
-        </w:rPr>
-        <w:t>شگاه‌ها</w:t>
-      </w:r>
-      <w:r>
-        <w:rPr>
-          <w:rFonts w:cs="B Nazanin" w:hint="cs"/>
-          <w:sz w:val="28"/>
-          <w:szCs w:val="28"/>
-          <w:rtl/>
-          <w:lang w:bidi="fa-IR"/>
-        </w:rPr>
-        <w:t xml:space="preserve"> را مشاهده کند.</w:t>
+        <w:t xml:space="preserve">سیستم باید </w:t>
+      </w:r>
+      <w:r>
+        <w:rPr>
+          <w:rFonts w:cs="B Nazanin" w:hint="cs"/>
+          <w:sz w:val="28"/>
+          <w:szCs w:val="28"/>
+          <w:rtl/>
+          <w:lang w:bidi="fa-IR"/>
+        </w:rPr>
+        <w:t>پس از خرید</w:t>
+      </w:r>
+      <w:r>
+        <w:rPr>
+          <w:rFonts w:cs="B Nazanin" w:hint="cs"/>
+          <w:sz w:val="28"/>
+          <w:szCs w:val="28"/>
+          <w:rtl/>
+          <w:lang w:bidi="fa-IR"/>
+        </w:rPr>
+        <w:t xml:space="preserve"> اثر</w:t>
+      </w:r>
+      <w:r>
+        <w:rPr>
+          <w:rFonts w:cs="B Nazanin" w:hint="cs"/>
+          <w:sz w:val="28"/>
+          <w:szCs w:val="28"/>
+          <w:rtl/>
+          <w:lang w:bidi="fa-IR"/>
+        </w:rPr>
+        <w:t xml:space="preserve"> توسط</w:t>
+      </w:r>
+      <w:r>
+        <w:rPr>
+          <w:rFonts w:cs="B Nazanin" w:hint="cs"/>
+          <w:sz w:val="28"/>
+          <w:szCs w:val="28"/>
+          <w:rtl/>
+          <w:lang w:bidi="fa-IR"/>
+        </w:rPr>
+        <w:t xml:space="preserve"> خریدار، مبلغ را به کیف پول فروشنده واریز کند.</w:t>
       </w:r>
     </w:p>
     <w:p>
@@ -2267,73 +2457,102 @@
           <w:tab w:val="right" w:pos="630"/>
         </w:tabs>
         <w:bidi/>
-        <w:jc w:val="both"/>
-        <w:rPr>
-          <w:rFonts w:cs="B Nazanin"/>
-          <w:sz w:val="28"/>
-          <w:szCs w:val="28"/>
-          <w:lang w:bidi="fa-IR"/>
-        </w:rPr>
-      </w:pPr>
-      <w:r>
-        <w:rPr>
-          <w:rFonts w:cs="B Nazanin" w:hint="cs"/>
-          <w:sz w:val="28"/>
-          <w:szCs w:val="28"/>
-          <w:rtl/>
-          <w:lang w:bidi="fa-IR"/>
-        </w:rPr>
-        <w:t xml:space="preserve">کاربر باید بتواند با جستجو حوزه هنری </w:t>
-      </w:r>
-      <w:r>
-        <w:rPr>
-          <w:rFonts w:cs="B Nazanin"/>
-          <w:sz w:val="28"/>
-          <w:szCs w:val="28"/>
-          <w:rtl/>
-          <w:lang w:bidi="fa-IR"/>
-        </w:rPr>
-        <w:t>موردنظر</w:t>
-      </w:r>
-      <w:r>
-        <w:rPr>
-          <w:rFonts w:cs="B Nazanin" w:hint="cs"/>
-          <w:sz w:val="28"/>
-          <w:szCs w:val="28"/>
-          <w:rtl/>
-          <w:lang w:bidi="fa-IR"/>
-        </w:rPr>
-        <w:t xml:space="preserve">، </w:t>
-      </w:r>
-      <w:r>
-        <w:rPr>
-          <w:rFonts w:cs="B Nazanin" w:hint="cs"/>
-          <w:sz w:val="28"/>
-          <w:szCs w:val="28"/>
-          <w:rtl/>
-          <w:lang w:bidi="fa-IR"/>
-        </w:rPr>
-        <w:t xml:space="preserve">لیست هنرمندان این حوزه را با اولویت امتیاز </w:t>
-      </w:r>
-      <w:r>
-        <w:rPr>
-          <w:rFonts w:cs="B Nazanin"/>
-          <w:sz w:val="28"/>
-          <w:szCs w:val="28"/>
-          <w:rtl/>
-          <w:lang w:bidi="fa-IR"/>
-        </w:rPr>
-        <w:t>بالاتر</w:t>
-      </w:r>
-      <w:r>
-        <w:rPr>
-          <w:rFonts w:cs="B Nazanin" w:hint="cs"/>
-          <w:sz w:val="28"/>
-          <w:szCs w:val="28"/>
-          <w:rtl/>
-          <w:lang w:bidi="fa-IR"/>
-        </w:rPr>
-        <w:t xml:space="preserve"> مشاهده کند.</w:t>
+        <w:rPr>
+          <w:rFonts w:cs="B Nazanin"/>
+          <w:sz w:val="28"/>
+          <w:szCs w:val="28"/>
+          <w:lang w:bidi="fa-IR"/>
+        </w:rPr>
+      </w:pPr>
+      <w:r>
+        <w:rPr>
+          <w:rFonts w:cs="B Nazanin" w:hint="cs"/>
+          <w:sz w:val="28"/>
+          <w:szCs w:val="28"/>
+          <w:rtl/>
+          <w:lang w:bidi="fa-IR"/>
+        </w:rPr>
+        <w:t xml:space="preserve">کاربر باید بتواند در صفحه اصلی، زمان </w:t>
+      </w:r>
+      <w:r>
+        <w:rPr>
+          <w:rFonts w:cs="B Nazanin"/>
+          <w:sz w:val="28"/>
+          <w:szCs w:val="28"/>
+          <w:rtl/>
+          <w:lang w:bidi="fa-IR"/>
+        </w:rPr>
+        <w:t>مزا</w:t>
+      </w:r>
+      <w:r>
+        <w:rPr>
+          <w:rFonts w:cs="B Nazanin" w:hint="cs"/>
+          <w:sz w:val="28"/>
+          <w:szCs w:val="28"/>
+          <w:rtl/>
+          <w:lang w:bidi="fa-IR"/>
+        </w:rPr>
+        <w:t>ی</w:t>
+      </w:r>
+      <w:r>
+        <w:rPr>
+          <w:rFonts w:cs="B Nazanin" w:hint="eastAsia"/>
+          <w:sz w:val="28"/>
+          <w:szCs w:val="28"/>
+          <w:rtl/>
+          <w:lang w:bidi="fa-IR"/>
+        </w:rPr>
+        <w:t>ده‌ها</w:t>
+      </w:r>
+      <w:r>
+        <w:rPr>
+          <w:rFonts w:cs="B Nazanin" w:hint="cs"/>
+          <w:sz w:val="28"/>
+          <w:szCs w:val="28"/>
+          <w:rtl/>
+          <w:lang w:bidi="fa-IR"/>
+        </w:rPr>
+        <w:t xml:space="preserve"> و </w:t>
+      </w:r>
+      <w:r>
+        <w:rPr>
+          <w:rFonts w:cs="B Nazanin"/>
+          <w:sz w:val="28"/>
+          <w:szCs w:val="28"/>
+          <w:rtl/>
+          <w:lang w:bidi="fa-IR"/>
+        </w:rPr>
+        <w:t>نما</w:t>
+      </w:r>
+      <w:r>
+        <w:rPr>
+          <w:rFonts w:cs="B Nazanin" w:hint="cs"/>
+          <w:sz w:val="28"/>
+          <w:szCs w:val="28"/>
+          <w:rtl/>
+          <w:lang w:bidi="fa-IR"/>
+        </w:rPr>
+        <w:t>ی</w:t>
+      </w:r>
+      <w:r>
+        <w:rPr>
+          <w:rFonts w:cs="B Nazanin" w:hint="eastAsia"/>
+          <w:sz w:val="28"/>
+          <w:szCs w:val="28"/>
+          <w:rtl/>
+          <w:lang w:bidi="fa-IR"/>
+        </w:rPr>
+        <w:t>شگاه‌ها</w:t>
+      </w:r>
+      <w:r>
+        <w:rPr>
+          <w:rFonts w:cs="B Nazanin" w:hint="cs"/>
+          <w:sz w:val="28"/>
+          <w:szCs w:val="28"/>
+          <w:rtl/>
+          <w:lang w:bidi="fa-IR"/>
+        </w:rPr>
+        <w:t xml:space="preserve"> را مشاهده کند.</w:t>
       </w:r>
     </w:p>
     <w:p>
@@ -2363,7 +2582,57 @@
           <w:rtl/>
           <w:lang w:bidi="fa-IR"/>
         </w:rPr>
-        <w:t>کاربر باید بتواند عکس پروفایل خود را به صفحه شخصی خود اضافه کند.</w:t>
+        <w:t xml:space="preserve">کاربر باید بتواند با جستجو حوزه هنری </w:t>
+      </w:r>
+      <w:r>
+        <w:rPr>
+          <w:rFonts w:cs="B Nazanin"/>
+          <w:sz w:val="28"/>
+          <w:szCs w:val="28"/>
+          <w:rtl/>
+          <w:lang w:bidi="fa-IR"/>
+        </w:rPr>
+        <w:t>موردنظر</w:t>
+      </w:r>
+      <w:r>
+        <w:rPr>
+          <w:rFonts w:cs="B Nazanin" w:hint="cs"/>
+          <w:sz w:val="28"/>
+          <w:szCs w:val="28"/>
+          <w:rtl/>
+          <w:lang w:bidi="fa-IR"/>
+        </w:rPr>
+        <w:t xml:space="preserve">، </w:t>
+      </w:r>
+      <w:r>
+        <w:rPr>
+          <w:rFonts w:cs="B Nazanin" w:hint="cs"/>
+          <w:sz w:val="28"/>
+          <w:szCs w:val="28"/>
+          <w:rtl/>
+          <w:lang w:bidi="fa-IR"/>
+        </w:rPr>
+        <w:t xml:space="preserve">لیست هنرمندان این حوزه را با اولویت امتیاز </w:t>
+      </w:r>
+      <w:r>
+        <w:rPr>
+          <w:rFonts w:cs="B Nazanin"/>
+          <w:sz w:val="28"/>
+          <w:szCs w:val="28"/>
+          <w:rtl/>
+          <w:lang w:bidi="fa-IR"/>
+        </w:rPr>
+        <w:t>بالاتر</w:t>
+      </w:r>
+      <w:r>
+        <w:rPr>
+          <w:rFonts w:cs="B Nazanin" w:hint="cs"/>
+          <w:sz w:val="28"/>
+          <w:szCs w:val="28"/>
+          <w:rtl/>
+          <w:lang w:bidi="fa-IR"/>
+        </w:rPr>
+        <w:t xml:space="preserve"> مشاهده کند.</w:t>
       </w:r>
     </w:p>
     <w:p>
@@ -2393,57 +2662,7 @@
           <w:rtl/>
           <w:lang w:bidi="fa-IR"/>
         </w:rPr>
-        <w:t xml:space="preserve">کاربر هنرمند باید بتواند در پروفایل خود، </w:t>
-      </w:r>
-      <w:r>
-        <w:rPr>
-          <w:rFonts w:cs="B Nazanin"/>
-          <w:sz w:val="28"/>
-          <w:szCs w:val="28"/>
-          <w:rtl/>
-          <w:lang w:bidi="fa-IR"/>
-        </w:rPr>
-        <w:t>حوزه‌ها</w:t>
-      </w:r>
-      <w:r>
-        <w:rPr>
-          <w:rFonts w:cs="B Nazanin" w:hint="cs"/>
-          <w:sz w:val="28"/>
-          <w:szCs w:val="28"/>
-          <w:rtl/>
-          <w:lang w:bidi="fa-IR"/>
-        </w:rPr>
-        <w:t>ی</w:t>
-      </w:r>
-      <w:r>
-        <w:rPr>
-          <w:rFonts w:cs="B Nazanin" w:hint="cs"/>
-          <w:sz w:val="28"/>
-          <w:szCs w:val="28"/>
-          <w:rtl/>
-          <w:lang w:bidi="fa-IR"/>
-        </w:rPr>
-        <w:t xml:space="preserve"> تخصصی و آثار</w:t>
-      </w:r>
-      <w:r>
-        <w:rPr>
-          <w:rFonts w:cs="B Nazanin" w:hint="cs"/>
-          <w:sz w:val="28"/>
-          <w:szCs w:val="28"/>
-          <w:rtl/>
-          <w:lang w:bidi="fa-IR"/>
-        </w:rPr>
-        <w:t xml:space="preserve"> نمونه</w:t>
-      </w:r>
-      <w:r>
-        <w:rPr>
-          <w:rFonts w:cs="B Nazanin" w:hint="cs"/>
-          <w:sz w:val="28"/>
-          <w:szCs w:val="28"/>
-          <w:rtl/>
-          <w:lang w:bidi="fa-IR"/>
-        </w:rPr>
-        <w:t xml:space="preserve"> خود را اضافه کند.</w:t>
+        <w:t>کاربر باید بتواند در صفحه اصلی خود، جدید ترین آثار نمونه از هنرمندانی که آنها را دنبال میکند، مشاهده کند.</w:t>
       </w:r>
     </w:p>
     <w:p>
@@ -2473,97 +2692,37 @@
           <w:rtl/>
           <w:lang w:bidi="fa-IR"/>
         </w:rPr>
-        <w:t>کاربر هنرمند باید بتواند با پرداخت هزینه تعیین شده، نمایشگاه برگزار کند</w:t>
-      </w:r>
-      <w:r>
-        <w:rPr>
-          <w:rFonts w:cs="B Nazanin" w:hint="cs"/>
-          <w:sz w:val="28"/>
-          <w:szCs w:val="28"/>
-          <w:rtl/>
-          <w:lang w:bidi="fa-IR"/>
-        </w:rPr>
-        <w:t xml:space="preserve"> و آثار </w:t>
-      </w:r>
-      <w:r>
-        <w:rPr>
-          <w:rFonts w:cs="B Nazanin"/>
-          <w:sz w:val="28"/>
-          <w:szCs w:val="28"/>
-          <w:rtl/>
-          <w:lang w:bidi="fa-IR"/>
-        </w:rPr>
-        <w:t>موردنظر</w:t>
-      </w:r>
-      <w:r>
-        <w:rPr>
-          <w:rFonts w:cs="B Nazanin" w:hint="cs"/>
-          <w:sz w:val="28"/>
-          <w:szCs w:val="28"/>
-          <w:rtl/>
-          <w:lang w:bidi="fa-IR"/>
-        </w:rPr>
-        <w:t xml:space="preserve"> خود را</w:t>
-      </w:r>
-      <w:r>
-        <w:rPr>
-          <w:rFonts w:cs="B Nazanin" w:hint="cs"/>
-          <w:sz w:val="28"/>
-          <w:szCs w:val="28"/>
-          <w:rtl/>
-          <w:lang w:bidi="fa-IR"/>
-        </w:rPr>
-        <w:t xml:space="preserve"> با قیمت </w:t>
-      </w:r>
-      <w:r>
-        <w:rPr>
-          <w:rFonts w:cs="B Nazanin"/>
-          <w:sz w:val="28"/>
-          <w:szCs w:val="28"/>
-          <w:rtl/>
-          <w:lang w:bidi="fa-IR"/>
-        </w:rPr>
-        <w:t>موردنظر</w:t>
-      </w:r>
-      <w:r>
-        <w:rPr>
-          <w:rFonts w:cs="B Nazanin" w:hint="cs"/>
-          <w:sz w:val="28"/>
-          <w:szCs w:val="28"/>
-          <w:rtl/>
-          <w:lang w:bidi="fa-IR"/>
-        </w:rPr>
-        <w:t xml:space="preserve"> خود</w:t>
-      </w:r>
-      <w:r>
-        <w:rPr>
-          <w:rFonts w:cs="B Nazanin" w:hint="cs"/>
-          <w:sz w:val="28"/>
-          <w:szCs w:val="28"/>
-          <w:rtl/>
-          <w:lang w:bidi="fa-IR"/>
-        </w:rPr>
-        <w:t xml:space="preserve"> برای فروش </w:t>
-      </w:r>
-      <w:r>
-        <w:rPr>
-          <w:rFonts w:cs="B Nazanin" w:hint="cs"/>
-          <w:sz w:val="28"/>
-          <w:szCs w:val="28"/>
-          <w:rtl/>
-          <w:lang w:bidi="fa-IR"/>
-        </w:rPr>
-        <w:t>قرار دهد</w:t>
-      </w:r>
-      <w:r>
-        <w:rPr>
-          <w:rFonts w:cs="B Nazanin" w:hint="cs"/>
-          <w:sz w:val="28"/>
-          <w:szCs w:val="28"/>
-          <w:rtl/>
-          <w:lang w:bidi="fa-IR"/>
-        </w:rPr>
-        <w:t>.</w:t>
+        <w:t>کاربر باید بتواند</w:t>
+      </w:r>
+      <w:r>
+        <w:rPr>
+          <w:rFonts w:cs="B Nazanin" w:hint="cs"/>
+          <w:sz w:val="28"/>
+          <w:szCs w:val="28"/>
+          <w:rtl/>
+          <w:lang w:bidi="fa-IR"/>
+        </w:rPr>
+        <w:t xml:space="preserve"> اطلاعات و</w:t>
+      </w:r>
+      <w:r>
+        <w:rPr>
+          <w:rFonts w:cs="B Nazanin" w:hint="cs"/>
+          <w:sz w:val="28"/>
+          <w:szCs w:val="28"/>
+          <w:rtl/>
+          <w:lang w:bidi="fa-IR"/>
+        </w:rPr>
+        <w:t xml:space="preserve"> عکس پروفایل خود را </w:t>
+      </w:r>
+      <w:r>
+        <w:rPr>
+          <w:rFonts w:cs="B Nazanin" w:hint="cs"/>
+          <w:sz w:val="28"/>
+          <w:szCs w:val="28"/>
+          <w:rtl/>
+          <w:lang w:bidi="fa-IR"/>
+        </w:rPr>
+        <w:t>ویرایش کند.</w:t>
       </w:r>
     </w:p>
     <w:p>
@@ -2593,27 +2752,17 @@
           <w:rtl/>
           <w:lang w:bidi="fa-IR"/>
         </w:rPr>
-        <w:t xml:space="preserve">کاربر هنرمند </w:t>
-      </w:r>
-      <w:r>
-        <w:rPr>
-          <w:rFonts w:cs="B Nazanin" w:hint="cs"/>
-          <w:sz w:val="28"/>
-          <w:szCs w:val="28"/>
-          <w:rtl/>
-          <w:lang w:bidi="fa-IR"/>
-        </w:rPr>
-        <w:t xml:space="preserve">باید بتواند زمان مزایده خود را از </w:t>
-      </w:r>
-      <w:r>
-        <w:rPr>
-          <w:rFonts w:cs="B Nazanin"/>
-          <w:sz w:val="28"/>
-          <w:szCs w:val="28"/>
-          <w:rtl/>
-          <w:lang w:bidi="fa-IR"/>
-        </w:rPr>
-        <w:t>زمان‌ها</w:t>
+        <w:t xml:space="preserve">کاربر هنرمند باید بتواند در پروفایل خود، </w:t>
+      </w:r>
+      <w:r>
+        <w:rPr>
+          <w:rFonts w:cs="B Nazanin"/>
+          <w:sz w:val="28"/>
+          <w:szCs w:val="28"/>
+          <w:rtl/>
+          <w:lang w:bidi="fa-IR"/>
+        </w:rPr>
+        <w:t>حوزه‌ها</w:t>
       </w:r>
       <w:r>
         <w:rPr>
@@ -2633,57 +2782,37 @@
           <w:rtl/>
           <w:lang w:bidi="fa-IR"/>
         </w:rPr>
-        <w:t xml:space="preserve"> </w:t>
-      </w:r>
-      <w:r>
-        <w:rPr>
-          <w:rFonts w:cs="B Nazanin"/>
-          <w:sz w:val="28"/>
-          <w:szCs w:val="28"/>
-          <w:rtl/>
-          <w:lang w:bidi="fa-IR"/>
-        </w:rPr>
-        <w:t>پ</w:t>
-      </w:r>
-      <w:r>
-        <w:rPr>
-          <w:rFonts w:cs="B Nazanin" w:hint="cs"/>
-          <w:sz w:val="28"/>
-          <w:szCs w:val="28"/>
-          <w:rtl/>
-          <w:lang w:bidi="fa-IR"/>
-        </w:rPr>
-        <w:t>ی</w:t>
-      </w:r>
-      <w:r>
-        <w:rPr>
-          <w:rFonts w:cs="B Nazanin" w:hint="eastAsia"/>
-          <w:sz w:val="28"/>
-          <w:szCs w:val="28"/>
-          <w:rtl/>
-          <w:lang w:bidi="fa-IR"/>
-        </w:rPr>
-        <w:t>ش‌فرض</w:t>
-      </w:r>
-      <w:r>
-        <w:rPr>
-          <w:rFonts w:cs="B Nazanin" w:hint="cs"/>
-          <w:sz w:val="28"/>
-          <w:szCs w:val="28"/>
-          <w:rtl/>
-          <w:lang w:bidi="fa-IR"/>
-        </w:rPr>
-        <w:t xml:space="preserve"> سیستم </w:t>
-      </w:r>
-      <w:r>
-        <w:rPr>
-          <w:rFonts w:cs="B Nazanin" w:hint="cs"/>
-          <w:sz w:val="28"/>
-          <w:szCs w:val="28"/>
-          <w:rtl/>
-          <w:lang w:bidi="fa-IR"/>
-        </w:rPr>
-        <w:t>انتخاب کند.</w:t>
+        <w:t xml:space="preserve"> تخصصی و آثار</w:t>
+      </w:r>
+      <w:r>
+        <w:rPr>
+          <w:rFonts w:cs="B Nazanin" w:hint="cs"/>
+          <w:sz w:val="28"/>
+          <w:szCs w:val="28"/>
+          <w:rtl/>
+          <w:lang w:bidi="fa-IR"/>
+        </w:rPr>
+        <w:t xml:space="preserve"> نمونه</w:t>
+      </w:r>
+      <w:r>
+        <w:rPr>
+          <w:rFonts w:cs="B Nazanin" w:hint="cs"/>
+          <w:sz w:val="28"/>
+          <w:szCs w:val="28"/>
+          <w:rtl/>
+          <w:lang w:bidi="fa-IR"/>
+        </w:rPr>
+        <w:t>(پست)</w:t>
+      </w:r>
+      <w:r>
+        <w:rPr>
+          <w:rFonts w:cs="B Nazanin" w:hint="cs"/>
+          <w:sz w:val="28"/>
+          <w:szCs w:val="28"/>
+          <w:rtl/>
+          <w:lang w:bidi="fa-IR"/>
+        </w:rPr>
+        <w:t xml:space="preserve"> خود را اضافه کند.</w:t>
       </w:r>
     </w:p>
     <w:p>
@@ -2713,7 +2842,47 @@
           <w:rtl/>
           <w:lang w:bidi="fa-IR"/>
         </w:rPr>
-        <w:t xml:space="preserve">کاربر هنرمند باید بتواند آثار </w:t>
+        <w:t>کاربر هنرمند باید بتواند با پرداخت هزینه تعیین شده، نمایشگاه برگزار کند</w:t>
+      </w:r>
+      <w:r>
+        <w:rPr>
+          <w:rFonts w:cs="B Nazanin" w:hint="cs"/>
+          <w:sz w:val="28"/>
+          <w:szCs w:val="28"/>
+          <w:rtl/>
+          <w:lang w:bidi="fa-IR"/>
+        </w:rPr>
+        <w:t xml:space="preserve"> و آثار </w:t>
+      </w:r>
+      <w:r>
+        <w:rPr>
+          <w:rFonts w:cs="B Nazanin" w:hint="cs"/>
+          <w:sz w:val="28"/>
+          <w:szCs w:val="28"/>
+          <w:rtl/>
+          <w:lang w:bidi="fa-IR"/>
+        </w:rPr>
+        <w:t>دلخواه</w:t>
+      </w:r>
+      <w:r>
+        <w:rPr>
+          <w:rFonts w:cs="B Nazanin" w:hint="cs"/>
+          <w:sz w:val="28"/>
+          <w:szCs w:val="28"/>
+          <w:rtl/>
+          <w:lang w:bidi="fa-IR"/>
+        </w:rPr>
+        <w:t xml:space="preserve"> خود را</w:t>
+      </w:r>
+      <w:r>
+        <w:rPr>
+          <w:rFonts w:cs="B Nazanin" w:hint="cs"/>
+          <w:sz w:val="28"/>
+          <w:szCs w:val="28"/>
+          <w:rtl/>
+          <w:lang w:bidi="fa-IR"/>
+        </w:rPr>
+        <w:t xml:space="preserve"> با قیمت </w:t>
       </w:r>
       <w:r>
         <w:rPr>
@@ -2733,7 +2902,37 @@
           <w:rtl/>
           <w:lang w:bidi="fa-IR"/>
         </w:rPr>
-        <w:t xml:space="preserve"> خود را در مزایده قرار دهد.</w:t>
+        <w:t xml:space="preserve"> خود</w:t>
+      </w:r>
+      <w:r>
+        <w:rPr>
+          <w:rFonts w:cs="B Nazanin" w:hint="cs"/>
+          <w:sz w:val="28"/>
+          <w:szCs w:val="28"/>
+          <w:rtl/>
+          <w:lang w:bidi="fa-IR"/>
+        </w:rPr>
+        <w:t xml:space="preserve"> برای فروش </w:t>
+      </w:r>
+      <w:r>
+        <w:rPr>
+          <w:rFonts w:cs="B Nazanin" w:hint="cs"/>
+          <w:sz w:val="28"/>
+          <w:szCs w:val="28"/>
+          <w:rtl/>
+          <w:lang w:bidi="fa-IR"/>
+        </w:rPr>
+        <w:t>قرار دهد</w:t>
+      </w:r>
+      <w:r>
+        <w:rPr>
+          <w:rFonts w:cs="B Nazanin" w:hint="cs"/>
+          <w:sz w:val="28"/>
+          <w:szCs w:val="28"/>
+          <w:rtl/>
+          <w:lang w:bidi="fa-IR"/>
+        </w:rPr>
+        <w:t>.</w:t>
       </w:r>
     </w:p>
     <w:p>
@@ -2763,7 +2962,97 @@
           <w:rtl/>
           <w:lang w:bidi="fa-IR"/>
         </w:rPr>
-        <w:t>کاربر هنرمند باید برای آثاری که در مزایده قرار داده است، قیمت پایه مشخص کند.</w:t>
+        <w:t xml:space="preserve">کاربر هنرمند </w:t>
+      </w:r>
+      <w:r>
+        <w:rPr>
+          <w:rFonts w:cs="B Nazanin" w:hint="cs"/>
+          <w:sz w:val="28"/>
+          <w:szCs w:val="28"/>
+          <w:rtl/>
+          <w:lang w:bidi="fa-IR"/>
+        </w:rPr>
+        <w:t xml:space="preserve">باید بتواند زمان مزایده خود را از </w:t>
+      </w:r>
+      <w:r>
+        <w:rPr>
+          <w:rFonts w:cs="B Nazanin"/>
+          <w:sz w:val="28"/>
+          <w:szCs w:val="28"/>
+          <w:rtl/>
+          <w:lang w:bidi="fa-IR"/>
+        </w:rPr>
+        <w:t>زمان‌ها</w:t>
+      </w:r>
+      <w:r>
+        <w:rPr>
+          <w:rFonts w:cs="B Nazanin" w:hint="cs"/>
+          <w:sz w:val="28"/>
+          <w:szCs w:val="28"/>
+          <w:rtl/>
+          <w:lang w:bidi="fa-IR"/>
+        </w:rPr>
+        <w:t>ی</w:t>
+      </w:r>
+      <w:r>
+        <w:rPr>
+          <w:rFonts w:cs="B Nazanin" w:hint="cs"/>
+          <w:sz w:val="28"/>
+          <w:szCs w:val="28"/>
+          <w:rtl/>
+          <w:lang w:bidi="fa-IR"/>
+        </w:rPr>
+        <w:t xml:space="preserve"> </w:t>
+      </w:r>
+      <w:r>
+        <w:rPr>
+          <w:rFonts w:cs="B Nazanin"/>
+          <w:sz w:val="28"/>
+          <w:szCs w:val="28"/>
+          <w:rtl/>
+          <w:lang w:bidi="fa-IR"/>
+        </w:rPr>
+        <w:t>پ</w:t>
+      </w:r>
+      <w:r>
+        <w:rPr>
+          <w:rFonts w:cs="B Nazanin" w:hint="cs"/>
+          <w:sz w:val="28"/>
+          <w:szCs w:val="28"/>
+          <w:rtl/>
+          <w:lang w:bidi="fa-IR"/>
+        </w:rPr>
+        <w:t>ی</w:t>
+      </w:r>
+      <w:r>
+        <w:rPr>
+          <w:rFonts w:cs="B Nazanin" w:hint="eastAsia"/>
+          <w:sz w:val="28"/>
+          <w:szCs w:val="28"/>
+          <w:rtl/>
+          <w:lang w:bidi="fa-IR"/>
+        </w:rPr>
+        <w:t>ش‌فرض</w:t>
+      </w:r>
+      <w:r>
+        <w:rPr>
+          <w:rFonts w:cs="B Nazanin" w:hint="cs"/>
+          <w:sz w:val="28"/>
+          <w:szCs w:val="28"/>
+          <w:rtl/>
+          <w:lang w:bidi="fa-IR"/>
+        </w:rPr>
+        <w:t xml:space="preserve"> سیستم </w:t>
+      </w:r>
+      <w:r>
+        <w:rPr>
+          <w:rFonts w:cs="B Nazanin" w:hint="cs"/>
+          <w:sz w:val="28"/>
+          <w:szCs w:val="28"/>
+          <w:rtl/>
+          <w:lang w:bidi="fa-IR"/>
+        </w:rPr>
+        <w:t>انتخاب کند.</w:t>
       </w:r>
     </w:p>
     <w:p>
@@ -2793,47 +3082,27 @@
           <w:rtl/>
           <w:lang w:bidi="fa-IR"/>
         </w:rPr>
-        <w:t xml:space="preserve">سیستم باید مالکیت هر اثر را پس از </w:t>
-      </w:r>
-      <w:r>
-        <w:rPr>
-          <w:rFonts w:cs="B Nazanin"/>
-          <w:sz w:val="28"/>
-          <w:szCs w:val="28"/>
-          <w:rtl/>
-          <w:lang w:bidi="fa-IR"/>
-        </w:rPr>
-        <w:t>خر</w:t>
-      </w:r>
-      <w:r>
-        <w:rPr>
-          <w:rFonts w:cs="B Nazanin" w:hint="cs"/>
-          <w:sz w:val="28"/>
-          <w:szCs w:val="28"/>
-          <w:rtl/>
-          <w:lang w:bidi="fa-IR"/>
-        </w:rPr>
-        <w:t>ی</w:t>
-      </w:r>
-      <w:r>
-        <w:rPr>
-          <w:rFonts w:cs="B Nazanin" w:hint="eastAsia"/>
-          <w:sz w:val="28"/>
-          <w:szCs w:val="28"/>
-          <w:rtl/>
-          <w:lang w:bidi="fa-IR"/>
-        </w:rPr>
-        <w:t>دوفروش</w:t>
-      </w:r>
-      <w:r>
-        <w:rPr>
-          <w:rFonts w:cs="B Nazanin" w:hint="cs"/>
-          <w:sz w:val="28"/>
-          <w:szCs w:val="28"/>
-          <w:rtl/>
-          <w:lang w:bidi="fa-IR"/>
-        </w:rPr>
-        <w:t xml:space="preserve"> آن، به مالک جدید تغییر دهد.</w:t>
+        <w:t xml:space="preserve">کاربر هنرمند باید بتواند آثار </w:t>
+      </w:r>
+      <w:r>
+        <w:rPr>
+          <w:rFonts w:cs="B Nazanin"/>
+          <w:sz w:val="28"/>
+          <w:szCs w:val="28"/>
+          <w:rtl/>
+          <w:lang w:bidi="fa-IR"/>
+        </w:rPr>
+        <w:t>موردنظر</w:t>
+      </w:r>
+      <w:r>
+        <w:rPr>
+          <w:rFonts w:cs="B Nazanin" w:hint="cs"/>
+          <w:sz w:val="28"/>
+          <w:szCs w:val="28"/>
+          <w:rtl/>
+          <w:lang w:bidi="fa-IR"/>
+        </w:rPr>
+        <w:t xml:space="preserve"> خود را در مزایده قرار دهد.</w:t>
       </w:r>
     </w:p>
     <w:p>
@@ -2863,7 +3132,7 @@
           <w:rtl/>
           <w:lang w:bidi="fa-IR"/>
         </w:rPr>
-        <w:t>سیستم باید تعداد محدودی اثر را برای هر مزایده قبول کند.</w:t>
+        <w:t>کاربر هنرمند باید برای آثاری که در مزایده قرار داده است، قیمت پایه مشخص کند.</w:t>
       </w:r>
     </w:p>
     <w:p>
@@ -2893,47 +3162,7 @@
           <w:rtl/>
           <w:lang w:bidi="fa-IR"/>
         </w:rPr>
-        <w:t>سیستم باید برای</w:t>
-      </w:r>
-      <w:r>
-        <w:rPr>
-          <w:rFonts w:cs="B Nazanin" w:hint="cs"/>
-          <w:sz w:val="28"/>
-          <w:szCs w:val="28"/>
-          <w:rtl/>
-          <w:lang w:bidi="fa-IR"/>
-        </w:rPr>
-        <w:t xml:space="preserve"> قیمت پیشنهادی در</w:t>
-      </w:r>
-      <w:r>
-        <w:rPr>
-          <w:rFonts w:cs="B Nazanin" w:hint="cs"/>
-          <w:sz w:val="28"/>
-          <w:szCs w:val="28"/>
-          <w:rtl/>
-          <w:lang w:bidi="fa-IR"/>
-        </w:rPr>
-        <w:t xml:space="preserve"> مزایده هر اثر، تایمر معکوس</w:t>
-      </w:r>
-      <w:r>
-        <w:rPr>
-          <w:rFonts w:cs="B Nazanin" w:hint="cs"/>
-          <w:sz w:val="28"/>
-          <w:szCs w:val="28"/>
-          <w:rtl/>
-          <w:lang w:bidi="fa-IR"/>
-        </w:rPr>
-        <w:t xml:space="preserve"> جدید</w:t>
-      </w:r>
-      <w:r>
-        <w:rPr>
-          <w:rFonts w:cs="B Nazanin" w:hint="cs"/>
-          <w:sz w:val="28"/>
-          <w:szCs w:val="28"/>
-          <w:rtl/>
-          <w:lang w:bidi="fa-IR"/>
-        </w:rPr>
-        <w:t xml:space="preserve"> در نظر بگیرد.</w:t>
+        <w:t>سیستم باید تعداد محدودی اثر را برای هر مزایده قبول کند.</w:t>
       </w:r>
     </w:p>
     <w:p>
@@ -2963,57 +3192,47 @@
           <w:rtl/>
           <w:lang w:bidi="fa-IR"/>
         </w:rPr>
-        <w:t xml:space="preserve">سیستم باید برای هر مزایده، </w:t>
-      </w:r>
-      <w:r>
-        <w:rPr>
-          <w:rFonts w:cs="B Nazanin"/>
-          <w:sz w:val="28"/>
-          <w:szCs w:val="28"/>
-          <w:rtl/>
-          <w:lang w:bidi="fa-IR"/>
-        </w:rPr>
-        <w:t>ق</w:t>
-      </w:r>
-      <w:r>
-        <w:rPr>
-          <w:rFonts w:cs="B Nazanin" w:hint="cs"/>
-          <w:sz w:val="28"/>
-          <w:szCs w:val="28"/>
-          <w:rtl/>
-          <w:lang w:bidi="fa-IR"/>
-        </w:rPr>
-        <w:t>ی</w:t>
-      </w:r>
-      <w:r>
-        <w:rPr>
-          <w:rFonts w:cs="B Nazanin" w:hint="eastAsia"/>
-          <w:sz w:val="28"/>
-          <w:szCs w:val="28"/>
-          <w:rtl/>
-          <w:lang w:bidi="fa-IR"/>
-        </w:rPr>
-        <w:t>مت‌ها</w:t>
-      </w:r>
-      <w:r>
-        <w:rPr>
-          <w:rFonts w:cs="B Nazanin" w:hint="cs"/>
-          <w:sz w:val="28"/>
-          <w:szCs w:val="28"/>
-          <w:rtl/>
-          <w:lang w:bidi="fa-IR"/>
-        </w:rPr>
-        <w:t>ی</w:t>
-      </w:r>
-      <w:r>
-        <w:rPr>
-          <w:rFonts w:cs="B Nazanin" w:hint="cs"/>
-          <w:sz w:val="28"/>
-          <w:szCs w:val="28"/>
-          <w:rtl/>
-          <w:lang w:bidi="fa-IR"/>
-        </w:rPr>
-        <w:t xml:space="preserve"> افزایشی را تعیین کند.</w:t>
+        <w:t>سیستم باید برای</w:t>
+      </w:r>
+      <w:r>
+        <w:rPr>
+          <w:rFonts w:cs="B Nazanin" w:hint="cs"/>
+          <w:sz w:val="28"/>
+          <w:szCs w:val="28"/>
+          <w:rtl/>
+          <w:lang w:bidi="fa-IR"/>
+        </w:rPr>
+        <w:t xml:space="preserve"> قیمت پیشنهادی در</w:t>
+      </w:r>
+      <w:r>
+        <w:rPr>
+          <w:rFonts w:cs="B Nazanin" w:hint="cs"/>
+          <w:sz w:val="28"/>
+          <w:szCs w:val="28"/>
+          <w:rtl/>
+          <w:lang w:bidi="fa-IR"/>
+        </w:rPr>
+        <w:t xml:space="preserve"> مزایده هر اثر، تایمر معکوس</w:t>
+      </w:r>
+      <w:r>
+        <w:rPr>
+          <w:rFonts w:cs="B Nazanin" w:hint="cs"/>
+          <w:sz w:val="28"/>
+          <w:szCs w:val="28"/>
+          <w:rtl/>
+          <w:lang w:bidi="fa-IR"/>
+        </w:rPr>
+        <w:t xml:space="preserve"> جدید</w:t>
+      </w:r>
+      <w:r>
+        <w:rPr>
+          <w:rFonts w:cs="B Nazanin" w:hint="cs"/>
+          <w:sz w:val="28"/>
+          <w:szCs w:val="28"/>
+          <w:rtl/>
+          <w:lang w:bidi="fa-IR"/>
+        </w:rPr>
+        <w:t xml:space="preserve"> در نظر بگیرد.</w:t>
       </w:r>
     </w:p>
     <w:p>
@@ -3043,7 +3262,28 @@
           <w:rtl/>
           <w:lang w:bidi="fa-IR"/>
         </w:rPr>
-        <w:t>سیستم باید پس از پایان مزایده هر اثر، اثر هنری بعدی را وارد مزایده کند.</w:t>
+        <w:lastRenderedPageBreak/>
+        <w:t xml:space="preserve">سیستم باید برای هر مزایده، </w:t>
+      </w:r>
+      <w:r>
+        <w:rPr>
+          <w:rFonts w:cs="B Nazanin" w:hint="cs"/>
+          <w:sz w:val="28"/>
+          <w:szCs w:val="28"/>
+          <w:rtl/>
+          <w:lang w:bidi="fa-IR"/>
+        </w:rPr>
+        <w:t>بر حسب قیمت پایه، گزینه هایی را برای افزایش قیمت</w:t>
+      </w:r>
+      <w:r>
+        <w:rPr>
+          <w:rFonts w:cs="B Nazanin" w:hint="cs"/>
+          <w:sz w:val="28"/>
+          <w:szCs w:val="28"/>
+          <w:rtl/>
+          <w:lang w:bidi="fa-IR"/>
+        </w:rPr>
+        <w:t xml:space="preserve"> تعیین کند.</w:t>
       </w:r>
     </w:p>
     <w:p>
@@ -3073,7 +3313,7 @@
           <w:rtl/>
           <w:lang w:bidi="fa-IR"/>
         </w:rPr>
-        <w:t>کاربر مدیر باید بتواند به تعداد نامحدود هنرمند وارد سیستم کند.</w:t>
+        <w:t>سیستم باید پس از پایان مزایده هر اثر، اثر هنری بعدی را وارد مزایده کند.</w:t>
       </w:r>
     </w:p>
     <w:p>
@@ -3103,37 +3343,7 @@
           <w:rtl/>
           <w:lang w:bidi="fa-IR"/>
         </w:rPr>
-        <w:t xml:space="preserve">کاربر مدیر باید بتواند به تمام </w:t>
-      </w:r>
-      <w:r>
-        <w:rPr>
-          <w:rFonts w:cs="B Nazanin"/>
-          <w:sz w:val="28"/>
-          <w:szCs w:val="28"/>
-          <w:rtl/>
-          <w:lang w:bidi="fa-IR"/>
-        </w:rPr>
-        <w:t>داده‌ها</w:t>
-      </w:r>
-      <w:r>
-        <w:rPr>
-          <w:rFonts w:cs="B Nazanin" w:hint="cs"/>
-          <w:sz w:val="28"/>
-          <w:szCs w:val="28"/>
-          <w:rtl/>
-          <w:lang w:bidi="fa-IR"/>
-        </w:rPr>
-        <w:t>ی</w:t>
-      </w:r>
-      <w:r>
-        <w:rPr>
-          <w:rFonts w:cs="B Nazanin" w:hint="cs"/>
-          <w:sz w:val="28"/>
-          <w:szCs w:val="28"/>
-          <w:rtl/>
-          <w:lang w:bidi="fa-IR"/>
-        </w:rPr>
-        <w:t xml:space="preserve"> سیستم دسترسی داشته باشد.</w:t>
+        <w:t>کاربر مدیر باید بتواند به تعداد نامحدود هنرمند وارد سیستم کند.</w:t>
       </w:r>
     </w:p>
     <w:p>
@@ -3163,17 +3373,17 @@
           <w:rtl/>
           <w:lang w:bidi="fa-IR"/>
         </w:rPr>
-        <w:t xml:space="preserve">کاربر مدیر باید بتواند به </w:t>
-      </w:r>
-      <w:r>
-        <w:rPr>
-          <w:rFonts w:cs="B Nazanin"/>
-          <w:sz w:val="28"/>
-          <w:szCs w:val="28"/>
-          <w:rtl/>
-          <w:lang w:bidi="fa-IR"/>
-        </w:rPr>
-        <w:t>ا</w:t>
+        <w:t xml:space="preserve">کاربر مدیر باید بتواند به تمام </w:t>
+      </w:r>
+      <w:r>
+        <w:rPr>
+          <w:rFonts w:cs="B Nazanin"/>
+          <w:sz w:val="28"/>
+          <w:szCs w:val="28"/>
+          <w:rtl/>
+          <w:lang w:bidi="fa-IR"/>
+        </w:rPr>
+        <w:t>داده‌ها</w:t>
       </w:r>
       <w:r>
         <w:rPr>
@@ -3187,53 +3397,43 @@
       </w:r>
       <w:r>
         <w:rPr>
-          <w:rFonts w:cs="B Nazanin" w:hint="eastAsia"/>
-          <w:sz w:val="28"/>
-          <w:szCs w:val="28"/>
-          <w:rtl/>
-          <w:lang w:bidi="fa-IR"/>
-        </w:rPr>
-        <w:t>م</w:t>
-      </w:r>
-      <w:r>
-        <w:rPr>
-          <w:rFonts w:cs="B Nazanin" w:hint="cs"/>
-          <w:sz w:val="28"/>
-          <w:szCs w:val="28"/>
-          <w:rtl/>
-          <w:lang w:bidi="fa-IR"/>
-        </w:rPr>
-        <w:t>ی</w:t>
-      </w:r>
-      <w:r>
-        <w:rPr>
-          <w:rFonts w:cs="B Nazanin" w:hint="eastAsia"/>
-          <w:sz w:val="28"/>
-          <w:szCs w:val="28"/>
-          <w:rtl/>
-          <w:lang w:bidi="fa-IR"/>
-        </w:rPr>
-        <w:t>ل‌ها</w:t>
-      </w:r>
-      <w:r>
-        <w:rPr>
-          <w:rFonts w:cs="B Nazanin" w:hint="cs"/>
-          <w:sz w:val="28"/>
-          <w:szCs w:val="28"/>
-          <w:rtl/>
-          <w:lang w:bidi="fa-IR"/>
-        </w:rPr>
-        <w:t>ی</w:t>
-      </w:r>
-      <w:r>
-        <w:rPr>
-          <w:rFonts w:cs="B Nazanin" w:hint="cs"/>
-          <w:sz w:val="28"/>
-          <w:szCs w:val="28"/>
-          <w:rtl/>
-          <w:lang w:bidi="fa-IR"/>
-        </w:rPr>
-        <w:t xml:space="preserve"> شکایات کاربران دسترسی داشته باشد.</w:t>
+          <w:rFonts w:cs="B Nazanin" w:hint="cs"/>
+          <w:sz w:val="28"/>
+          <w:szCs w:val="28"/>
+          <w:rtl/>
+          <w:lang w:bidi="fa-IR"/>
+        </w:rPr>
+        <w:t xml:space="preserve"> سیستم دسترسی داشته باشد.</w:t>
+      </w:r>
+    </w:p>
+    <w:p>
+      <w:pPr>
+        <w:pStyle w:val="ListParagraph"/>
+        <w:numPr>
+          <w:ilvl w:val="0"/>
+          <w:numId w:val="2"/>
+        </w:numPr>
+        <w:tabs>
+          <w:tab w:val="right" w:pos="630"/>
+        </w:tabs>
+        <w:bidi/>
+        <w:jc w:val="both"/>
+        <w:rPr>
+          <w:rFonts w:cs="B Nazanin"/>
+          <w:sz w:val="28"/>
+          <w:szCs w:val="28"/>
+          <w:lang w:bidi="fa-IR"/>
+        </w:rPr>
+      </w:pPr>
+      <w:r>
+        <w:rPr>
+          <w:rFonts w:cs="B Nazanin" w:hint="cs"/>
+          <w:sz w:val="28"/>
+          <w:szCs w:val="28"/>
+          <w:rtl/>
+          <w:lang w:bidi="fa-IR"/>
+        </w:rPr>
+        <w:t>کاربر مدیر باید صفحه مدیریت داشته باشد.</w:t>
       </w:r>
     </w:p>
     <w:sectPr>
@@ -3257,15 +3457,18 @@
   <w:abstractNum w:abstractNumId="0" w15:restartNumberingAfterBreak="0">
     <w:nsid w:val="0D2901FD"/>
     <w:multiLevelType w:val="multilevel"/>
-    <w:tmpl w:val="0409001F"/>
+    <w:tmpl w:val="82F210BA"/>
     <w:lvl w:ilvl="0">
       <w:start w:val="1"/>
       <w:numFmt w:val="decimal"/>
       <w:lvlText w:val="%1."/>
       <w:lvlJc w:val="left"/>
       <w:pPr>
-        <w:ind w:left="360" w:hanging="360"/>
-      </w:pPr>
+        <w:ind w:left="450" w:hanging="360"/>
+      </w:pPr>
+      <w:rPr>
+        <w:color w:val="000000" w:themeColor="text1"/>
+      </w:rPr>
     </w:lvl>
     <w:lvl w:ilvl="1">
       <w:start w:val="1"/>

</xml_diff>